<commit_message>
added Blockchain check and database backup
Added local database backup with AES file encryption. Also added database restore in case of disaster.
Also, design improves UX with MaterialSkin NuGET package.
</commit_message>
<xml_diff>
--- a/Sabrina Lupsan's Bachelor thesis.docx
+++ b/Sabrina Lupsan's Bachelor thesis.docx
@@ -2295,8 +2295,6 @@
               </w:rPr>
               <w:t>Bibliography</w:t>
             </w:r>
-            <w:bookmarkStart w:id="0" w:name="_GoBack"/>
-            <w:bookmarkEnd w:id="0"/>
             <w:r>
               <w:rPr>
                 <w:noProof/>
@@ -2473,7 +2471,7 @@
           <w:lang w:val="ro-RO"/>
         </w:rPr>
       </w:pPr>
-      <w:bookmarkStart w:id="1" w:name="_Toc53266857"/>
+      <w:bookmarkStart w:id="0" w:name="_Toc53266857"/>
       <w:r>
         <w:rPr>
           <w:rFonts w:ascii="Times New Roman" w:eastAsiaTheme="minorHAnsi" w:hAnsi="Times New Roman" w:cs="Times New Roman"/>
@@ -2481,7 +2479,7 @@
         </w:rPr>
         <w:t>Introduction</w:t>
       </w:r>
-      <w:bookmarkEnd w:id="1"/>
+      <w:bookmarkEnd w:id="0"/>
     </w:p>
     <w:p>
       <w:pPr>
@@ -2579,6 +2577,7 @@
           <w:id w:val="-672954717"/>
           <w:citation/>
         </w:sdtPr>
+        <w:sdtEndPr/>
         <w:sdtContent>
           <w:r>
             <w:rPr>
@@ -2678,6 +2677,8 @@
           <w:szCs w:val="24"/>
         </w:rPr>
       </w:pPr>
+      <w:bookmarkStart w:id="1" w:name="_GoBack"/>
+      <w:bookmarkEnd w:id="1"/>
     </w:p>
     <w:p/>
     <w:p>
@@ -11171,7 +11172,7 @@
 </file>
 
 <file path=customXml/itemProps1.xml><?xml version="1.0" encoding="utf-8"?>
-<ds:datastoreItem xmlns:ds="http://schemas.openxmlformats.org/officeDocument/2006/customXml" ds:itemID="{1AAED6A8-24F1-492F-B83A-8036501573AB}">
+<ds:datastoreItem xmlns:ds="http://schemas.openxmlformats.org/officeDocument/2006/customXml" ds:itemID="{037CA0AE-E194-467E-BAC4-277B86CCBD65}">
   <ds:schemaRefs>
     <ds:schemaRef ds:uri="http://schemas.openxmlformats.org/officeDocument/2006/bibliography"/>
   </ds:schemaRefs>

</xml_diff>

<commit_message>
added obfuscated files & documentation
</commit_message>
<xml_diff>
--- a/Sabrina Lupsan's Bachelor thesis.docx
+++ b/Sabrina Lupsan's Bachelor thesis.docx
@@ -6602,6 +6602,7 @@
           <w:id w:val="-304624298"/>
           <w:citation/>
         </w:sdtPr>
+        <w:sdtEndPr/>
         <w:sdtContent>
           <w:r>
             <w:rPr>
@@ -6685,6 +6686,7 @@
           <w:id w:val="1691022218"/>
           <w:citation/>
         </w:sdtPr>
+        <w:sdtEndPr/>
         <w:sdtContent>
           <w:r>
             <w:rPr>
@@ -6823,6 +6825,7 @@
           <w:id w:val="-1136252212"/>
           <w:citation/>
         </w:sdtPr>
+        <w:sdtEndPr/>
         <w:sdtContent>
           <w:r>
             <w:rPr>
@@ -6888,6 +6891,26 @@
         <w:t>Using Blockchain to create, view and manage EHRs</w:t>
       </w:r>
       <w:bookmarkEnd w:id="16"/>
+    </w:p>
+    <w:p>
+      <w:pPr>
+        <w:rPr>
+          <w:lang w:val="ro-RO"/>
+        </w:rPr>
+      </w:pPr>
+    </w:p>
+    <w:p>
+      <w:pPr>
+        <w:rPr>
+          <w:lang w:val="ro-RO"/>
+        </w:rPr>
+      </w:pPr>
+      <w:r>
+        <w:rPr>
+          <w:lang w:val="ro-RO"/>
+        </w:rPr>
+        <w:t xml:space="preserve">An application used in a hospital should be user friendly and have a simple interface. It would be used by doctors and patients </w:t>
+      </w:r>
     </w:p>
     <w:p>
       <w:pPr>
@@ -7570,6 +7593,7 @@
                 <w:rPr>
                   <w:noProof/>
                 </w:rPr>
+                <w:lastRenderedPageBreak/>
                 <w:t xml:space="preserve">Microsoft. (2020, September 21). </w:t>
               </w:r>
               <w:r>
@@ -7599,7 +7623,6 @@
                 <w:rPr>
                   <w:noProof/>
                 </w:rPr>
-                <w:lastRenderedPageBreak/>
                 <w:t xml:space="preserve">Nweke, L. O. (2017). Using the CIA and AAA Models to Explain Cybersecurity Activities. </w:t>
               </w:r>
               <w:r>

</xml_diff>

<commit_message>
added documentation and some fixes
</commit_message>
<xml_diff>
--- a/Sabrina Lupsan's Bachelor thesis.docx
+++ b/Sabrina Lupsan's Bachelor thesis.docx
@@ -619,23 +619,24 @@
         <w:p>
           <w:pPr>
             <w:pStyle w:val="TOC2"/>
-            <w:tabs>
-              <w:tab w:val="left" w:pos="1540"/>
-              <w:tab w:val="right" w:leader="dot" w:pos="9557"/>
-            </w:tabs>
             <w:rPr>
               <w:rFonts w:asciiTheme="minorHAnsi" w:hAnsiTheme="minorHAnsi" w:cstheme="minorBidi"/>
-              <w:noProof/>
               <w:sz w:val="22"/>
             </w:rPr>
           </w:pPr>
           <w:r>
+            <w:rPr>
+              <w:noProof w:val="0"/>
+            </w:rPr>
             <w:fldChar w:fldCharType="begin"/>
           </w:r>
           <w:r>
             <w:instrText xml:space="preserve"> TOC \o "1-3" \h \z \u </w:instrText>
           </w:r>
           <w:r>
+            <w:rPr>
+              <w:noProof w:val="0"/>
+            </w:rPr>
             <w:fldChar w:fldCharType="separate"/>
           </w:r>
           <w:hyperlink w:anchor="_Toc66282924" w:history="1">
@@ -643,15 +644,12 @@
               <w:rPr>
                 <w:rStyle w:val="Hyperlink"/>
                 <w:rFonts w:eastAsiaTheme="minorHAnsi"/>
-                <w:noProof/>
-                <w:lang w:val="ro-RO"/>
               </w:rPr>
               <w:t>1.</w:t>
             </w:r>
             <w:r>
               <w:rPr>
                 <w:rFonts w:asciiTheme="minorHAnsi" w:hAnsiTheme="minorHAnsi" w:cstheme="minorBidi"/>
-                <w:noProof/>
                 <w:sz w:val="22"/>
               </w:rPr>
               <w:tab/>
@@ -660,55 +658,46 @@
               <w:rPr>
                 <w:rStyle w:val="Hyperlink"/>
                 <w:rFonts w:eastAsiaTheme="minorHAnsi"/>
-                <w:noProof/>
-                <w:lang w:val="ro-RO"/>
               </w:rPr>
               <w:t>Introduction</w:t>
             </w:r>
             <w:r>
               <w:rPr>
-                <w:noProof/>
                 <w:webHidden/>
               </w:rPr>
               <w:tab/>
             </w:r>
             <w:r>
               <w:rPr>
-                <w:noProof/>
                 <w:webHidden/>
               </w:rPr>
               <w:fldChar w:fldCharType="begin"/>
             </w:r>
             <w:r>
               <w:rPr>
-                <w:noProof/>
                 <w:webHidden/>
               </w:rPr>
               <w:instrText xml:space="preserve"> PAGEREF _Toc66282924 \h </w:instrText>
             </w:r>
             <w:r>
               <w:rPr>
-                <w:noProof/>
-                <w:webHidden/>
-              </w:rPr>
-            </w:r>
-            <w:r>
-              <w:rPr>
-                <w:noProof/>
+                <w:webHidden/>
+              </w:rPr>
+            </w:r>
+            <w:r>
+              <w:rPr>
                 <w:webHidden/>
               </w:rPr>
               <w:fldChar w:fldCharType="separate"/>
             </w:r>
             <w:r>
               <w:rPr>
-                <w:noProof/>
                 <w:webHidden/>
               </w:rPr>
               <w:t>- 1 -</w:t>
             </w:r>
             <w:r>
               <w:rPr>
-                <w:noProof/>
                 <w:webHidden/>
               </w:rPr>
               <w:fldChar w:fldCharType="end"/>
@@ -718,69 +707,70 @@
         <w:p>
           <w:pPr>
             <w:pStyle w:val="TOC2"/>
-            <w:tabs>
-              <w:tab w:val="right" w:leader="dot" w:pos="9557"/>
-            </w:tabs>
             <w:rPr>
               <w:rFonts w:asciiTheme="minorHAnsi" w:hAnsiTheme="minorHAnsi" w:cstheme="minorBidi"/>
-              <w:noProof/>
               <w:sz w:val="22"/>
             </w:rPr>
           </w:pPr>
-          <w:hyperlink w:anchor="_Toc66282925" w:history="1">
+          <w:hyperlink w:anchor="_Toc66282926" w:history="1">
             <w:r>
               <w:rPr>
                 <w:rStyle w:val="Hyperlink"/>
                 <w:rFonts w:eastAsiaTheme="minorHAnsi"/>
-                <w:noProof/>
-                <w:lang w:val="ro-RO"/>
-              </w:rPr>
-              <w:t>Blockchain</w:t>
-            </w:r>
-            <w:r>
-              <w:rPr>
-                <w:noProof/>
-                <w:webHidden/>
+              </w:rPr>
+              <w:t>a.</w:t>
+            </w:r>
+            <w:r>
+              <w:rPr>
+                <w:rFonts w:asciiTheme="minorHAnsi" w:hAnsiTheme="minorHAnsi" w:cstheme="minorBidi"/>
+                <w:sz w:val="22"/>
               </w:rPr>
               <w:tab/>
             </w:r>
             <w:r>
               <w:rPr>
-                <w:noProof/>
+                <w:rStyle w:val="Hyperlink"/>
+                <w:rFonts w:eastAsiaTheme="minorHAnsi"/>
+              </w:rPr>
+              <w:t>What is Blockchain</w:t>
+            </w:r>
+            <w:r>
+              <w:rPr>
+                <w:webHidden/>
+              </w:rPr>
+              <w:tab/>
+            </w:r>
+            <w:r>
+              <w:rPr>
                 <w:webHidden/>
               </w:rPr>
               <w:fldChar w:fldCharType="begin"/>
             </w:r>
             <w:r>
               <w:rPr>
-                <w:noProof/>
-                <w:webHidden/>
-              </w:rPr>
-              <w:instrText xml:space="preserve"> PAGEREF _Toc66282925 \h </w:instrText>
-            </w:r>
-            <w:r>
-              <w:rPr>
-                <w:noProof/>
-                <w:webHidden/>
-              </w:rPr>
-            </w:r>
-            <w:r>
-              <w:rPr>
-                <w:noProof/>
+                <w:webHidden/>
+              </w:rPr>
+              <w:instrText xml:space="preserve"> PAGEREF _Toc66282926 \h </w:instrText>
+            </w:r>
+            <w:r>
+              <w:rPr>
+                <w:webHidden/>
+              </w:rPr>
+            </w:r>
+            <w:r>
+              <w:rPr>
                 <w:webHidden/>
               </w:rPr>
               <w:fldChar w:fldCharType="separate"/>
             </w:r>
             <w:r>
               <w:rPr>
-                <w:noProof/>
                 <w:webHidden/>
               </w:rPr>
               <w:t>- 2 -</w:t>
             </w:r>
             <w:r>
               <w:rPr>
-                <w:noProof/>
                 <w:webHidden/>
               </w:rPr>
               <w:fldChar w:fldCharType="end"/>
@@ -790,30 +780,22 @@
         <w:p>
           <w:pPr>
             <w:pStyle w:val="TOC2"/>
-            <w:tabs>
-              <w:tab w:val="left" w:pos="1540"/>
-              <w:tab w:val="right" w:leader="dot" w:pos="9557"/>
-            </w:tabs>
             <w:rPr>
               <w:rFonts w:asciiTheme="minorHAnsi" w:hAnsiTheme="minorHAnsi" w:cstheme="minorBidi"/>
-              <w:noProof/>
               <w:sz w:val="22"/>
             </w:rPr>
           </w:pPr>
-          <w:hyperlink w:anchor="_Toc66282926" w:history="1">
+          <w:hyperlink w:anchor="_Toc66282927" w:history="1">
             <w:r>
               <w:rPr>
                 <w:rStyle w:val="Hyperlink"/>
                 <w:rFonts w:eastAsiaTheme="minorHAnsi"/>
-                <w:noProof/>
-                <w:lang w:val="ro-RO"/>
-              </w:rPr>
-              <w:t>a.</w:t>
+              </w:rPr>
+              <w:t>b.</w:t>
             </w:r>
             <w:r>
               <w:rPr>
                 <w:rFonts w:asciiTheme="minorHAnsi" w:hAnsiTheme="minorHAnsi" w:cstheme="minorBidi"/>
-                <w:noProof/>
                 <w:sz w:val="22"/>
               </w:rPr>
               <w:tab/>
@@ -822,55 +804,46 @@
               <w:rPr>
                 <w:rStyle w:val="Hyperlink"/>
                 <w:rFonts w:eastAsiaTheme="minorHAnsi"/>
-                <w:noProof/>
-                <w:lang w:val="ro-RO"/>
-              </w:rPr>
-              <w:t>What is Blockchain</w:t>
-            </w:r>
-            <w:r>
-              <w:rPr>
-                <w:noProof/>
+              </w:rPr>
+              <w:t>Types of Blockchain: a comparison</w:t>
+            </w:r>
+            <w:r>
+              <w:rPr>
                 <w:webHidden/>
               </w:rPr>
               <w:tab/>
             </w:r>
             <w:r>
               <w:rPr>
-                <w:noProof/>
                 <w:webHidden/>
               </w:rPr>
               <w:fldChar w:fldCharType="begin"/>
             </w:r>
             <w:r>
               <w:rPr>
-                <w:noProof/>
-                <w:webHidden/>
-              </w:rPr>
-              <w:instrText xml:space="preserve"> PAGEREF _Toc66282926 \h </w:instrText>
-            </w:r>
-            <w:r>
-              <w:rPr>
-                <w:noProof/>
-                <w:webHidden/>
-              </w:rPr>
-            </w:r>
-            <w:r>
-              <w:rPr>
-                <w:noProof/>
+                <w:webHidden/>
+              </w:rPr>
+              <w:instrText xml:space="preserve"> PAGEREF _Toc66282927 \h </w:instrText>
+            </w:r>
+            <w:r>
+              <w:rPr>
+                <w:webHidden/>
+              </w:rPr>
+            </w:r>
+            <w:r>
+              <w:rPr>
                 <w:webHidden/>
               </w:rPr>
               <w:fldChar w:fldCharType="separate"/>
             </w:r>
             <w:r>
               <w:rPr>
-                <w:noProof/>
                 <w:webHidden/>
               </w:rPr>
               <w:t>- 2 -</w:t>
             </w:r>
             <w:r>
               <w:rPr>
-                <w:noProof/>
                 <w:webHidden/>
               </w:rPr>
               <w:fldChar w:fldCharType="end"/>
@@ -880,30 +853,22 @@
         <w:p>
           <w:pPr>
             <w:pStyle w:val="TOC2"/>
-            <w:tabs>
-              <w:tab w:val="left" w:pos="1540"/>
-              <w:tab w:val="right" w:leader="dot" w:pos="9557"/>
-            </w:tabs>
             <w:rPr>
               <w:rFonts w:asciiTheme="minorHAnsi" w:hAnsiTheme="minorHAnsi" w:cstheme="minorBidi"/>
-              <w:noProof/>
               <w:sz w:val="22"/>
             </w:rPr>
           </w:pPr>
-          <w:hyperlink w:anchor="_Toc66282927" w:history="1">
+          <w:hyperlink w:anchor="_Toc66282928" w:history="1">
             <w:r>
               <w:rPr>
                 <w:rStyle w:val="Hyperlink"/>
                 <w:rFonts w:eastAsiaTheme="minorHAnsi"/>
-                <w:noProof/>
-                <w:lang w:val="ro-RO"/>
-              </w:rPr>
-              <w:t>b.</w:t>
+              </w:rPr>
+              <w:t>c.</w:t>
             </w:r>
             <w:r>
               <w:rPr>
                 <w:rFonts w:asciiTheme="minorHAnsi" w:hAnsiTheme="minorHAnsi" w:cstheme="minorBidi"/>
-                <w:noProof/>
                 <w:sz w:val="22"/>
               </w:rPr>
               <w:tab/>
@@ -912,55 +877,46 @@
               <w:rPr>
                 <w:rStyle w:val="Hyperlink"/>
                 <w:rFonts w:eastAsiaTheme="minorHAnsi"/>
-                <w:noProof/>
-                <w:lang w:val="ro-RO"/>
-              </w:rPr>
-              <w:t>Types of Blockchain: a comparison</w:t>
-            </w:r>
-            <w:r>
-              <w:rPr>
-                <w:noProof/>
+              </w:rPr>
+              <w:t>Why private blockchain</w:t>
+            </w:r>
+            <w:r>
+              <w:rPr>
                 <w:webHidden/>
               </w:rPr>
               <w:tab/>
             </w:r>
             <w:r>
               <w:rPr>
-                <w:noProof/>
                 <w:webHidden/>
               </w:rPr>
               <w:fldChar w:fldCharType="begin"/>
             </w:r>
             <w:r>
               <w:rPr>
-                <w:noProof/>
-                <w:webHidden/>
-              </w:rPr>
-              <w:instrText xml:space="preserve"> PAGEREF _Toc66282927 \h </w:instrText>
-            </w:r>
-            <w:r>
-              <w:rPr>
-                <w:noProof/>
-                <w:webHidden/>
-              </w:rPr>
-            </w:r>
-            <w:r>
-              <w:rPr>
-                <w:noProof/>
+                <w:webHidden/>
+              </w:rPr>
+              <w:instrText xml:space="preserve"> PAGEREF _Toc66282928 \h </w:instrText>
+            </w:r>
+            <w:r>
+              <w:rPr>
+                <w:webHidden/>
+              </w:rPr>
+            </w:r>
+            <w:r>
+              <w:rPr>
                 <w:webHidden/>
               </w:rPr>
               <w:fldChar w:fldCharType="separate"/>
             </w:r>
             <w:r>
               <w:rPr>
-                <w:noProof/>
-                <w:webHidden/>
-              </w:rPr>
-              <w:t>- 2 -</w:t>
-            </w:r>
-            <w:r>
-              <w:rPr>
-                <w:noProof/>
+                <w:webHidden/>
+              </w:rPr>
+              <w:t>- 3 -</w:t>
+            </w:r>
+            <w:r>
+              <w:rPr>
                 <w:webHidden/>
               </w:rPr>
               <w:fldChar w:fldCharType="end"/>
@@ -970,30 +926,22 @@
         <w:p>
           <w:pPr>
             <w:pStyle w:val="TOC2"/>
-            <w:tabs>
-              <w:tab w:val="left" w:pos="1540"/>
-              <w:tab w:val="right" w:leader="dot" w:pos="9557"/>
-            </w:tabs>
             <w:rPr>
               <w:rFonts w:asciiTheme="minorHAnsi" w:hAnsiTheme="minorHAnsi" w:cstheme="minorBidi"/>
-              <w:noProof/>
               <w:sz w:val="22"/>
             </w:rPr>
           </w:pPr>
-          <w:hyperlink w:anchor="_Toc66282928" w:history="1">
+          <w:hyperlink w:anchor="_Toc66282929" w:history="1">
             <w:r>
               <w:rPr>
                 <w:rStyle w:val="Hyperlink"/>
                 <w:rFonts w:eastAsiaTheme="minorHAnsi"/>
-                <w:noProof/>
-                <w:lang w:val="ro-RO"/>
-              </w:rPr>
-              <w:t>c.</w:t>
+              </w:rPr>
+              <w:t>2.</w:t>
             </w:r>
             <w:r>
               <w:rPr>
                 <w:rFonts w:asciiTheme="minorHAnsi" w:hAnsiTheme="minorHAnsi" w:cstheme="minorBidi"/>
-                <w:noProof/>
                 <w:sz w:val="22"/>
               </w:rPr>
               <w:tab/>
@@ -1002,55 +950,46 @@
               <w:rPr>
                 <w:rStyle w:val="Hyperlink"/>
                 <w:rFonts w:eastAsiaTheme="minorHAnsi"/>
-                <w:noProof/>
-                <w:lang w:val="ro-RO"/>
-              </w:rPr>
-              <w:t>Why private blockchain</w:t>
-            </w:r>
-            <w:r>
-              <w:rPr>
-                <w:noProof/>
+              </w:rPr>
+              <w:t>Cybersecurity</w:t>
+            </w:r>
+            <w:r>
+              <w:rPr>
                 <w:webHidden/>
               </w:rPr>
               <w:tab/>
             </w:r>
             <w:r>
               <w:rPr>
-                <w:noProof/>
                 <w:webHidden/>
               </w:rPr>
               <w:fldChar w:fldCharType="begin"/>
             </w:r>
             <w:r>
               <w:rPr>
-                <w:noProof/>
-                <w:webHidden/>
-              </w:rPr>
-              <w:instrText xml:space="preserve"> PAGEREF _Toc66282928 \h </w:instrText>
-            </w:r>
-            <w:r>
-              <w:rPr>
-                <w:noProof/>
-                <w:webHidden/>
-              </w:rPr>
-            </w:r>
-            <w:r>
-              <w:rPr>
-                <w:noProof/>
+                <w:webHidden/>
+              </w:rPr>
+              <w:instrText xml:space="preserve"> PAGEREF _Toc66282929 \h </w:instrText>
+            </w:r>
+            <w:r>
+              <w:rPr>
+                <w:webHidden/>
+              </w:rPr>
+            </w:r>
+            <w:r>
+              <w:rPr>
                 <w:webHidden/>
               </w:rPr>
               <w:fldChar w:fldCharType="separate"/>
             </w:r>
             <w:r>
               <w:rPr>
-                <w:noProof/>
                 <w:webHidden/>
               </w:rPr>
               <w:t>- 3 -</w:t>
             </w:r>
             <w:r>
               <w:rPr>
-                <w:noProof/>
                 <w:webHidden/>
               </w:rPr>
               <w:fldChar w:fldCharType="end"/>
@@ -1060,30 +999,22 @@
         <w:p>
           <w:pPr>
             <w:pStyle w:val="TOC2"/>
-            <w:tabs>
-              <w:tab w:val="left" w:pos="1540"/>
-              <w:tab w:val="right" w:leader="dot" w:pos="9557"/>
-            </w:tabs>
             <w:rPr>
               <w:rFonts w:asciiTheme="minorHAnsi" w:hAnsiTheme="minorHAnsi" w:cstheme="minorBidi"/>
-              <w:noProof/>
               <w:sz w:val="22"/>
             </w:rPr>
           </w:pPr>
-          <w:hyperlink w:anchor="_Toc66282929" w:history="1">
+          <w:hyperlink w:anchor="_Toc66282930" w:history="1">
             <w:r>
               <w:rPr>
                 <w:rStyle w:val="Hyperlink"/>
                 <w:rFonts w:eastAsiaTheme="minorHAnsi"/>
-                <w:noProof/>
-                <w:lang w:val="ro-RO"/>
-              </w:rPr>
-              <w:t>2.</w:t>
+              </w:rPr>
+              <w:t>a.</w:t>
             </w:r>
             <w:r>
               <w:rPr>
                 <w:rFonts w:asciiTheme="minorHAnsi" w:hAnsiTheme="minorHAnsi" w:cstheme="minorBidi"/>
-                <w:noProof/>
                 <w:sz w:val="22"/>
               </w:rPr>
               <w:tab/>
@@ -1092,55 +1023,46 @@
               <w:rPr>
                 <w:rStyle w:val="Hyperlink"/>
                 <w:rFonts w:eastAsiaTheme="minorHAnsi"/>
-                <w:noProof/>
-                <w:lang w:val="ro-RO"/>
-              </w:rPr>
-              <w:t>Cybersecurity</w:t>
-            </w:r>
-            <w:r>
-              <w:rPr>
-                <w:noProof/>
+              </w:rPr>
+              <w:t>The rise of threats</w:t>
+            </w:r>
+            <w:r>
+              <w:rPr>
                 <w:webHidden/>
               </w:rPr>
               <w:tab/>
             </w:r>
             <w:r>
               <w:rPr>
-                <w:noProof/>
                 <w:webHidden/>
               </w:rPr>
               <w:fldChar w:fldCharType="begin"/>
             </w:r>
             <w:r>
               <w:rPr>
-                <w:noProof/>
-                <w:webHidden/>
-              </w:rPr>
-              <w:instrText xml:space="preserve"> PAGEREF _Toc66282929 \h </w:instrText>
-            </w:r>
-            <w:r>
-              <w:rPr>
-                <w:noProof/>
-                <w:webHidden/>
-              </w:rPr>
-            </w:r>
-            <w:r>
-              <w:rPr>
-                <w:noProof/>
+                <w:webHidden/>
+              </w:rPr>
+              <w:instrText xml:space="preserve"> PAGEREF _Toc66282930 \h </w:instrText>
+            </w:r>
+            <w:r>
+              <w:rPr>
+                <w:webHidden/>
+              </w:rPr>
+            </w:r>
+            <w:r>
+              <w:rPr>
                 <w:webHidden/>
               </w:rPr>
               <w:fldChar w:fldCharType="separate"/>
             </w:r>
             <w:r>
               <w:rPr>
-                <w:noProof/>
                 <w:webHidden/>
               </w:rPr>
               <w:t>- 3 -</w:t>
             </w:r>
             <w:r>
               <w:rPr>
-                <w:noProof/>
                 <w:webHidden/>
               </w:rPr>
               <w:fldChar w:fldCharType="end"/>
@@ -1150,30 +1072,22 @@
         <w:p>
           <w:pPr>
             <w:pStyle w:val="TOC2"/>
-            <w:tabs>
-              <w:tab w:val="left" w:pos="1540"/>
-              <w:tab w:val="right" w:leader="dot" w:pos="9557"/>
-            </w:tabs>
             <w:rPr>
               <w:rFonts w:asciiTheme="minorHAnsi" w:hAnsiTheme="minorHAnsi" w:cstheme="minorBidi"/>
-              <w:noProof/>
               <w:sz w:val="22"/>
             </w:rPr>
           </w:pPr>
-          <w:hyperlink w:anchor="_Toc66282930" w:history="1">
+          <w:hyperlink w:anchor="_Toc66282931" w:history="1">
             <w:r>
               <w:rPr>
                 <w:rStyle w:val="Hyperlink"/>
                 <w:rFonts w:eastAsiaTheme="minorHAnsi"/>
-                <w:noProof/>
-                <w:lang w:val="ro-RO"/>
-              </w:rPr>
-              <w:t>a.</w:t>
+              </w:rPr>
+              <w:t>b.</w:t>
             </w:r>
             <w:r>
               <w:rPr>
                 <w:rFonts w:asciiTheme="minorHAnsi" w:hAnsiTheme="minorHAnsi" w:cstheme="minorBidi"/>
-                <w:noProof/>
                 <w:sz w:val="22"/>
               </w:rPr>
               <w:tab/>
@@ -1182,55 +1096,46 @@
               <w:rPr>
                 <w:rStyle w:val="Hyperlink"/>
                 <w:rFonts w:eastAsiaTheme="minorHAnsi"/>
-                <w:noProof/>
-                <w:lang w:val="ro-RO"/>
-              </w:rPr>
-              <w:t>The rise of threats</w:t>
-            </w:r>
-            <w:r>
-              <w:rPr>
-                <w:noProof/>
+              </w:rPr>
+              <w:t>The CIA and AAA models</w:t>
+            </w:r>
+            <w:r>
+              <w:rPr>
                 <w:webHidden/>
               </w:rPr>
               <w:tab/>
             </w:r>
             <w:r>
               <w:rPr>
-                <w:noProof/>
                 <w:webHidden/>
               </w:rPr>
               <w:fldChar w:fldCharType="begin"/>
             </w:r>
             <w:r>
               <w:rPr>
-                <w:noProof/>
-                <w:webHidden/>
-              </w:rPr>
-              <w:instrText xml:space="preserve"> PAGEREF _Toc66282930 \h </w:instrText>
-            </w:r>
-            <w:r>
-              <w:rPr>
-                <w:noProof/>
-                <w:webHidden/>
-              </w:rPr>
-            </w:r>
-            <w:r>
-              <w:rPr>
-                <w:noProof/>
+                <w:webHidden/>
+              </w:rPr>
+              <w:instrText xml:space="preserve"> PAGEREF _Toc66282931 \h </w:instrText>
+            </w:r>
+            <w:r>
+              <w:rPr>
+                <w:webHidden/>
+              </w:rPr>
+            </w:r>
+            <w:r>
+              <w:rPr>
                 <w:webHidden/>
               </w:rPr>
               <w:fldChar w:fldCharType="separate"/>
             </w:r>
             <w:r>
               <w:rPr>
-                <w:noProof/>
                 <w:webHidden/>
               </w:rPr>
               <w:t>- 3 -</w:t>
             </w:r>
             <w:r>
               <w:rPr>
-                <w:noProof/>
                 <w:webHidden/>
               </w:rPr>
               <w:fldChar w:fldCharType="end"/>
@@ -1240,30 +1145,22 @@
         <w:p>
           <w:pPr>
             <w:pStyle w:val="TOC2"/>
-            <w:tabs>
-              <w:tab w:val="left" w:pos="1540"/>
-              <w:tab w:val="right" w:leader="dot" w:pos="9557"/>
-            </w:tabs>
             <w:rPr>
               <w:rFonts w:asciiTheme="minorHAnsi" w:hAnsiTheme="minorHAnsi" w:cstheme="minorBidi"/>
-              <w:noProof/>
               <w:sz w:val="22"/>
             </w:rPr>
           </w:pPr>
-          <w:hyperlink w:anchor="_Toc66282931" w:history="1">
+          <w:hyperlink w:anchor="_Toc66282932" w:history="1">
             <w:r>
               <w:rPr>
                 <w:rStyle w:val="Hyperlink"/>
                 <w:rFonts w:eastAsiaTheme="minorHAnsi"/>
-                <w:noProof/>
-                <w:lang w:val="ro-RO"/>
-              </w:rPr>
-              <w:t>b.</w:t>
+              </w:rPr>
+              <w:t>c.</w:t>
             </w:r>
             <w:r>
               <w:rPr>
                 <w:rFonts w:asciiTheme="minorHAnsi" w:hAnsiTheme="minorHAnsi" w:cstheme="minorBidi"/>
-                <w:noProof/>
                 <w:sz w:val="22"/>
               </w:rPr>
               <w:tab/>
@@ -1272,55 +1169,46 @@
               <w:rPr>
                 <w:rStyle w:val="Hyperlink"/>
                 <w:rFonts w:eastAsiaTheme="minorHAnsi"/>
-                <w:noProof/>
-                <w:lang w:val="ro-RO"/>
-              </w:rPr>
-              <w:t>The CIA and AAA models</w:t>
-            </w:r>
-            <w:r>
-              <w:rPr>
-                <w:noProof/>
+              </w:rPr>
+              <w:t>Encryption</w:t>
+            </w:r>
+            <w:r>
+              <w:rPr>
                 <w:webHidden/>
               </w:rPr>
               <w:tab/>
             </w:r>
             <w:r>
               <w:rPr>
-                <w:noProof/>
                 <w:webHidden/>
               </w:rPr>
               <w:fldChar w:fldCharType="begin"/>
             </w:r>
             <w:r>
               <w:rPr>
-                <w:noProof/>
-                <w:webHidden/>
-              </w:rPr>
-              <w:instrText xml:space="preserve"> PAGEREF _Toc66282931 \h </w:instrText>
-            </w:r>
-            <w:r>
-              <w:rPr>
-                <w:noProof/>
-                <w:webHidden/>
-              </w:rPr>
-            </w:r>
-            <w:r>
-              <w:rPr>
-                <w:noProof/>
+                <w:webHidden/>
+              </w:rPr>
+              <w:instrText xml:space="preserve"> PAGEREF _Toc66282932 \h </w:instrText>
+            </w:r>
+            <w:r>
+              <w:rPr>
+                <w:webHidden/>
+              </w:rPr>
+            </w:r>
+            <w:r>
+              <w:rPr>
                 <w:webHidden/>
               </w:rPr>
               <w:fldChar w:fldCharType="separate"/>
             </w:r>
             <w:r>
               <w:rPr>
-                <w:noProof/>
-                <w:webHidden/>
-              </w:rPr>
-              <w:t>- 3 -</w:t>
-            </w:r>
-            <w:r>
-              <w:rPr>
-                <w:noProof/>
+                <w:webHidden/>
+              </w:rPr>
+              <w:t>- 4 -</w:t>
+            </w:r>
+            <w:r>
+              <w:rPr>
                 <w:webHidden/>
               </w:rPr>
               <w:fldChar w:fldCharType="end"/>
@@ -1330,30 +1218,22 @@
         <w:p>
           <w:pPr>
             <w:pStyle w:val="TOC2"/>
-            <w:tabs>
-              <w:tab w:val="left" w:pos="1540"/>
-              <w:tab w:val="right" w:leader="dot" w:pos="9557"/>
-            </w:tabs>
             <w:rPr>
               <w:rFonts w:asciiTheme="minorHAnsi" w:hAnsiTheme="minorHAnsi" w:cstheme="minorBidi"/>
-              <w:noProof/>
               <w:sz w:val="22"/>
             </w:rPr>
           </w:pPr>
-          <w:hyperlink w:anchor="_Toc66282932" w:history="1">
+          <w:hyperlink w:anchor="_Toc66282933" w:history="1">
             <w:r>
               <w:rPr>
                 <w:rStyle w:val="Hyperlink"/>
                 <w:rFonts w:eastAsiaTheme="minorHAnsi"/>
-                <w:noProof/>
-                <w:lang w:val="ro-RO"/>
-              </w:rPr>
-              <w:t>c.</w:t>
+              </w:rPr>
+              <w:t>a.</w:t>
             </w:r>
             <w:r>
               <w:rPr>
                 <w:rFonts w:asciiTheme="minorHAnsi" w:hAnsiTheme="minorHAnsi" w:cstheme="minorBidi"/>
-                <w:noProof/>
                 <w:sz w:val="22"/>
               </w:rPr>
               <w:tab/>
@@ -1362,55 +1242,46 @@
               <w:rPr>
                 <w:rStyle w:val="Hyperlink"/>
                 <w:rFonts w:eastAsiaTheme="minorHAnsi"/>
-                <w:noProof/>
-                <w:lang w:val="ro-RO"/>
-              </w:rPr>
-              <w:t>Encryption</w:t>
-            </w:r>
-            <w:r>
-              <w:rPr>
-                <w:noProof/>
+              </w:rPr>
+              <w:t>Integrity with hashing</w:t>
+            </w:r>
+            <w:r>
+              <w:rPr>
                 <w:webHidden/>
               </w:rPr>
               <w:tab/>
             </w:r>
             <w:r>
               <w:rPr>
-                <w:noProof/>
                 <w:webHidden/>
               </w:rPr>
               <w:fldChar w:fldCharType="begin"/>
             </w:r>
             <w:r>
               <w:rPr>
-                <w:noProof/>
-                <w:webHidden/>
-              </w:rPr>
-              <w:instrText xml:space="preserve"> PAGEREF _Toc66282932 \h </w:instrText>
-            </w:r>
-            <w:r>
-              <w:rPr>
-                <w:noProof/>
-                <w:webHidden/>
-              </w:rPr>
-            </w:r>
-            <w:r>
-              <w:rPr>
-                <w:noProof/>
+                <w:webHidden/>
+              </w:rPr>
+              <w:instrText xml:space="preserve"> PAGEREF _Toc66282933 \h </w:instrText>
+            </w:r>
+            <w:r>
+              <w:rPr>
+                <w:webHidden/>
+              </w:rPr>
+            </w:r>
+            <w:r>
+              <w:rPr>
                 <w:webHidden/>
               </w:rPr>
               <w:fldChar w:fldCharType="separate"/>
             </w:r>
             <w:r>
               <w:rPr>
-                <w:noProof/>
-                <w:webHidden/>
-              </w:rPr>
-              <w:t>- 5 -</w:t>
-            </w:r>
-            <w:r>
-              <w:rPr>
-                <w:noProof/>
+                <w:webHidden/>
+              </w:rPr>
+              <w:t>- 6 -</w:t>
+            </w:r>
+            <w:r>
+              <w:rPr>
                 <w:webHidden/>
               </w:rPr>
               <w:fldChar w:fldCharType="end"/>
@@ -1420,30 +1291,22 @@
         <w:p>
           <w:pPr>
             <w:pStyle w:val="TOC2"/>
-            <w:tabs>
-              <w:tab w:val="left" w:pos="1540"/>
-              <w:tab w:val="right" w:leader="dot" w:pos="9557"/>
-            </w:tabs>
             <w:rPr>
               <w:rFonts w:asciiTheme="minorHAnsi" w:hAnsiTheme="minorHAnsi" w:cstheme="minorBidi"/>
-              <w:noProof/>
               <w:sz w:val="22"/>
             </w:rPr>
           </w:pPr>
-          <w:hyperlink w:anchor="_Toc66282933" w:history="1">
+          <w:hyperlink w:anchor="_Toc66282934" w:history="1">
             <w:r>
               <w:rPr>
                 <w:rStyle w:val="Hyperlink"/>
                 <w:rFonts w:eastAsiaTheme="minorHAnsi"/>
-                <w:noProof/>
-                <w:lang w:val="ro-RO"/>
-              </w:rPr>
-              <w:t>a.</w:t>
+              </w:rPr>
+              <w:t>b.</w:t>
             </w:r>
             <w:r>
               <w:rPr>
                 <w:rFonts w:asciiTheme="minorHAnsi" w:hAnsiTheme="minorHAnsi" w:cstheme="minorBidi"/>
-                <w:noProof/>
                 <w:sz w:val="22"/>
               </w:rPr>
               <w:tab/>
@@ -1452,55 +1315,46 @@
               <w:rPr>
                 <w:rStyle w:val="Hyperlink"/>
                 <w:rFonts w:eastAsiaTheme="minorHAnsi"/>
-                <w:noProof/>
-                <w:lang w:val="ro-RO"/>
-              </w:rPr>
-              <w:t>Integrity with hashing</w:t>
-            </w:r>
-            <w:r>
-              <w:rPr>
-                <w:noProof/>
+              </w:rPr>
+              <w:t>SQL Injection</w:t>
+            </w:r>
+            <w:r>
+              <w:rPr>
                 <w:webHidden/>
               </w:rPr>
               <w:tab/>
             </w:r>
             <w:r>
               <w:rPr>
-                <w:noProof/>
                 <w:webHidden/>
               </w:rPr>
               <w:fldChar w:fldCharType="begin"/>
             </w:r>
             <w:r>
               <w:rPr>
-                <w:noProof/>
-                <w:webHidden/>
-              </w:rPr>
-              <w:instrText xml:space="preserve"> PAGEREF _Toc66282933 \h </w:instrText>
-            </w:r>
-            <w:r>
-              <w:rPr>
-                <w:noProof/>
-                <w:webHidden/>
-              </w:rPr>
-            </w:r>
-            <w:r>
-              <w:rPr>
-                <w:noProof/>
+                <w:webHidden/>
+              </w:rPr>
+              <w:instrText xml:space="preserve"> PAGEREF _Toc66282934 \h </w:instrText>
+            </w:r>
+            <w:r>
+              <w:rPr>
+                <w:webHidden/>
+              </w:rPr>
+            </w:r>
+            <w:r>
+              <w:rPr>
                 <w:webHidden/>
               </w:rPr>
               <w:fldChar w:fldCharType="separate"/>
             </w:r>
             <w:r>
               <w:rPr>
-                <w:noProof/>
                 <w:webHidden/>
               </w:rPr>
               <w:t>- 6 -</w:t>
             </w:r>
             <w:r>
               <w:rPr>
-                <w:noProof/>
                 <w:webHidden/>
               </w:rPr>
               <w:fldChar w:fldCharType="end"/>
@@ -1510,30 +1364,23 @@
         <w:p>
           <w:pPr>
             <w:pStyle w:val="TOC2"/>
-            <w:tabs>
-              <w:tab w:val="left" w:pos="1540"/>
-              <w:tab w:val="right" w:leader="dot" w:pos="9557"/>
-            </w:tabs>
             <w:rPr>
               <w:rFonts w:asciiTheme="minorHAnsi" w:hAnsiTheme="minorHAnsi" w:cstheme="minorBidi"/>
-              <w:noProof/>
               <w:sz w:val="22"/>
             </w:rPr>
           </w:pPr>
-          <w:hyperlink w:anchor="_Toc66282934" w:history="1">
+          <w:hyperlink w:anchor="_Toc66282935" w:history="1">
             <w:r>
               <w:rPr>
                 <w:rStyle w:val="Hyperlink"/>
-                <w:rFonts w:eastAsiaTheme="minorHAnsi"/>
-                <w:noProof/>
-                <w:lang w:val="ro-RO"/>
-              </w:rPr>
-              <w:t>b.</w:t>
+                <w:i/>
+                <w:iCs/>
+              </w:rPr>
+              <w:t>c.</w:t>
             </w:r>
             <w:r>
               <w:rPr>
                 <w:rFonts w:asciiTheme="minorHAnsi" w:hAnsiTheme="minorHAnsi" w:cstheme="minorBidi"/>
-                <w:noProof/>
                 <w:sz w:val="22"/>
               </w:rPr>
               <w:tab/>
@@ -1541,56 +1388,47 @@
             <w:r>
               <w:rPr>
                 <w:rStyle w:val="Hyperlink"/>
-                <w:rFonts w:eastAsiaTheme="minorHAnsi"/>
-                <w:noProof/>
-                <w:lang w:val="ro-RO"/>
-              </w:rPr>
-              <w:t>SQL Injection</w:t>
-            </w:r>
-            <w:r>
-              <w:rPr>
-                <w:noProof/>
+                <w:u w:val="none"/>
+              </w:rPr>
+              <w:t>Proof of work and DOS</w:t>
+            </w:r>
+            <w:r>
+              <w:rPr>
                 <w:webHidden/>
               </w:rPr>
               <w:tab/>
             </w:r>
             <w:r>
               <w:rPr>
-                <w:noProof/>
                 <w:webHidden/>
               </w:rPr>
               <w:fldChar w:fldCharType="begin"/>
             </w:r>
             <w:r>
               <w:rPr>
-                <w:noProof/>
-                <w:webHidden/>
-              </w:rPr>
-              <w:instrText xml:space="preserve"> PAGEREF _Toc66282934 \h </w:instrText>
-            </w:r>
-            <w:r>
-              <w:rPr>
-                <w:noProof/>
-                <w:webHidden/>
-              </w:rPr>
-            </w:r>
-            <w:r>
-              <w:rPr>
-                <w:noProof/>
+                <w:webHidden/>
+              </w:rPr>
+              <w:instrText xml:space="preserve"> PAGEREF _Toc66282935 \h </w:instrText>
+            </w:r>
+            <w:r>
+              <w:rPr>
+                <w:webHidden/>
+              </w:rPr>
+            </w:r>
+            <w:r>
+              <w:rPr>
                 <w:webHidden/>
               </w:rPr>
               <w:fldChar w:fldCharType="separate"/>
             </w:r>
             <w:r>
               <w:rPr>
-                <w:noProof/>
                 <w:webHidden/>
               </w:rPr>
               <w:t>- 7 -</w:t>
             </w:r>
             <w:r>
               <w:rPr>
-                <w:noProof/>
                 <w:webHidden/>
               </w:rPr>
               <w:fldChar w:fldCharType="end"/>
@@ -1600,35 +1438,22 @@
         <w:p>
           <w:pPr>
             <w:pStyle w:val="TOC2"/>
-            <w:tabs>
-              <w:tab w:val="left" w:pos="1540"/>
-              <w:tab w:val="right" w:leader="dot" w:pos="9557"/>
-            </w:tabs>
             <w:rPr>
               <w:rFonts w:asciiTheme="minorHAnsi" w:hAnsiTheme="minorHAnsi" w:cstheme="minorBidi"/>
-              <w:i/>
-              <w:iCs/>
-              <w:noProof/>
               <w:sz w:val="22"/>
             </w:rPr>
           </w:pPr>
-          <w:hyperlink w:anchor="_Toc66282935" w:history="1">
+          <w:hyperlink w:anchor="_Toc66282936" w:history="1">
             <w:r>
               <w:rPr>
                 <w:rStyle w:val="Hyperlink"/>
-                <w:i/>
-                <w:iCs/>
-                <w:noProof/>
-                <w:lang w:val="ro-RO"/>
-              </w:rPr>
-              <w:t>c.</w:t>
+                <w:rFonts w:eastAsiaTheme="minorHAnsi"/>
+              </w:rPr>
+              <w:t>3.</w:t>
             </w:r>
             <w:r>
               <w:rPr>
                 <w:rFonts w:asciiTheme="minorHAnsi" w:hAnsiTheme="minorHAnsi" w:cstheme="minorBidi"/>
-                <w:i/>
-                <w:iCs/>
-                <w:noProof/>
                 <w:sz w:val="22"/>
               </w:rPr>
               <w:tab/>
@@ -1636,71 +1461,47 @@
             <w:r>
               <w:rPr>
                 <w:rStyle w:val="Hyperlink"/>
-                <w:i/>
-                <w:iCs/>
-                <w:noProof/>
-                <w:lang w:val="ro-RO"/>
-              </w:rPr>
-              <w:t>Proof of work and DOS</w:t>
-            </w:r>
-            <w:r>
-              <w:rPr>
-                <w:i/>
-                <w:iCs/>
-                <w:noProof/>
+                <w:rFonts w:eastAsiaTheme="minorHAnsi"/>
+              </w:rPr>
+              <w:t>Windows Application</w:t>
+            </w:r>
+            <w:r>
+              <w:rPr>
                 <w:webHidden/>
               </w:rPr>
               <w:tab/>
             </w:r>
             <w:r>
               <w:rPr>
-                <w:i/>
-                <w:iCs/>
-                <w:noProof/>
                 <w:webHidden/>
               </w:rPr>
               <w:fldChar w:fldCharType="begin"/>
             </w:r>
             <w:r>
               <w:rPr>
-                <w:i/>
-                <w:iCs/>
-                <w:noProof/>
-                <w:webHidden/>
-              </w:rPr>
-              <w:instrText xml:space="preserve"> PAGEREF _Toc66282935 \h </w:instrText>
-            </w:r>
-            <w:r>
-              <w:rPr>
-                <w:i/>
-                <w:iCs/>
-                <w:noProof/>
-                <w:webHidden/>
-              </w:rPr>
-            </w:r>
-            <w:r>
-              <w:rPr>
-                <w:i/>
-                <w:iCs/>
-                <w:noProof/>
+                <w:webHidden/>
+              </w:rPr>
+              <w:instrText xml:space="preserve"> PAGEREF _Toc66282936 \h </w:instrText>
+            </w:r>
+            <w:r>
+              <w:rPr>
+                <w:webHidden/>
+              </w:rPr>
+            </w:r>
+            <w:r>
+              <w:rPr>
                 <w:webHidden/>
               </w:rPr>
               <w:fldChar w:fldCharType="separate"/>
             </w:r>
             <w:r>
               <w:rPr>
-                <w:i/>
-                <w:iCs/>
-                <w:noProof/>
-                <w:webHidden/>
-              </w:rPr>
-              <w:t>- 7 -</w:t>
-            </w:r>
-            <w:r>
-              <w:rPr>
-                <w:i/>
-                <w:iCs/>
-                <w:noProof/>
+                <w:webHidden/>
+              </w:rPr>
+              <w:t>- 8 -</w:t>
+            </w:r>
+            <w:r>
+              <w:rPr>
                 <w:webHidden/>
               </w:rPr>
               <w:fldChar w:fldCharType="end"/>
@@ -1710,30 +1511,22 @@
         <w:p>
           <w:pPr>
             <w:pStyle w:val="TOC2"/>
-            <w:tabs>
-              <w:tab w:val="left" w:pos="1540"/>
-              <w:tab w:val="right" w:leader="dot" w:pos="9557"/>
-            </w:tabs>
             <w:rPr>
               <w:rFonts w:asciiTheme="minorHAnsi" w:hAnsiTheme="minorHAnsi" w:cstheme="minorBidi"/>
-              <w:noProof/>
               <w:sz w:val="22"/>
             </w:rPr>
           </w:pPr>
-          <w:hyperlink w:anchor="_Toc66282936" w:history="1">
+          <w:hyperlink w:anchor="_Toc66282937" w:history="1">
             <w:r>
               <w:rPr>
                 <w:rStyle w:val="Hyperlink"/>
                 <w:rFonts w:eastAsiaTheme="minorHAnsi"/>
-                <w:noProof/>
-                <w:lang w:val="ro-RO"/>
-              </w:rPr>
-              <w:t>3.</w:t>
+              </w:rPr>
+              <w:t>a.</w:t>
             </w:r>
             <w:r>
               <w:rPr>
                 <w:rFonts w:asciiTheme="minorHAnsi" w:hAnsiTheme="minorHAnsi" w:cstheme="minorBidi"/>
-                <w:noProof/>
                 <w:sz w:val="22"/>
               </w:rPr>
               <w:tab/>
@@ -1742,55 +1535,46 @@
               <w:rPr>
                 <w:rStyle w:val="Hyperlink"/>
                 <w:rFonts w:eastAsiaTheme="minorHAnsi"/>
-                <w:noProof/>
-                <w:lang w:val="ro-RO"/>
-              </w:rPr>
-              <w:t>Windows Application</w:t>
-            </w:r>
-            <w:r>
-              <w:rPr>
-                <w:noProof/>
+              </w:rPr>
+              <w:t>.NET Framework, Windows Forms platform and C# Programming Language</w:t>
+            </w:r>
+            <w:r>
+              <w:rPr>
                 <w:webHidden/>
               </w:rPr>
               <w:tab/>
             </w:r>
             <w:r>
               <w:rPr>
-                <w:noProof/>
                 <w:webHidden/>
               </w:rPr>
               <w:fldChar w:fldCharType="begin"/>
             </w:r>
             <w:r>
               <w:rPr>
-                <w:noProof/>
-                <w:webHidden/>
-              </w:rPr>
-              <w:instrText xml:space="preserve"> PAGEREF _Toc66282936 \h </w:instrText>
-            </w:r>
-            <w:r>
-              <w:rPr>
-                <w:noProof/>
-                <w:webHidden/>
-              </w:rPr>
-            </w:r>
-            <w:r>
-              <w:rPr>
-                <w:noProof/>
+                <w:webHidden/>
+              </w:rPr>
+              <w:instrText xml:space="preserve"> PAGEREF _Toc66282937 \h </w:instrText>
+            </w:r>
+            <w:r>
+              <w:rPr>
+                <w:webHidden/>
+              </w:rPr>
+            </w:r>
+            <w:r>
+              <w:rPr>
                 <w:webHidden/>
               </w:rPr>
               <w:fldChar w:fldCharType="separate"/>
             </w:r>
             <w:r>
               <w:rPr>
-                <w:noProof/>
                 <w:webHidden/>
               </w:rPr>
               <w:t>- 8 -</w:t>
             </w:r>
             <w:r>
               <w:rPr>
-                <w:noProof/>
                 <w:webHidden/>
               </w:rPr>
               <w:fldChar w:fldCharType="end"/>
@@ -1800,30 +1584,22 @@
         <w:p>
           <w:pPr>
             <w:pStyle w:val="TOC2"/>
-            <w:tabs>
-              <w:tab w:val="left" w:pos="1540"/>
-              <w:tab w:val="right" w:leader="dot" w:pos="9557"/>
-            </w:tabs>
             <w:rPr>
               <w:rFonts w:asciiTheme="minorHAnsi" w:hAnsiTheme="minorHAnsi" w:cstheme="minorBidi"/>
-              <w:noProof/>
               <w:sz w:val="22"/>
             </w:rPr>
           </w:pPr>
-          <w:hyperlink w:anchor="_Toc66282937" w:history="1">
+          <w:hyperlink w:anchor="_Toc66282938" w:history="1">
             <w:r>
               <w:rPr>
                 <w:rStyle w:val="Hyperlink"/>
                 <w:rFonts w:eastAsiaTheme="minorHAnsi"/>
-                <w:noProof/>
-                <w:lang w:val="ro-RO"/>
-              </w:rPr>
-              <w:t>a.</w:t>
+              </w:rPr>
+              <w:t>b.</w:t>
             </w:r>
             <w:r>
               <w:rPr>
                 <w:rFonts w:asciiTheme="minorHAnsi" w:hAnsiTheme="minorHAnsi" w:cstheme="minorBidi"/>
-                <w:noProof/>
                 <w:sz w:val="22"/>
               </w:rPr>
               <w:tab/>
@@ -1832,55 +1608,46 @@
               <w:rPr>
                 <w:rStyle w:val="Hyperlink"/>
                 <w:rFonts w:eastAsiaTheme="minorHAnsi"/>
-                <w:noProof/>
-                <w:lang w:val="ro-RO"/>
-              </w:rPr>
-              <w:t>.NET Framework, Windows Forms platform and C# Programming Language</w:t>
-            </w:r>
-            <w:r>
-              <w:rPr>
-                <w:noProof/>
+              </w:rPr>
+              <w:t>Microsoft Azure with SQL</w:t>
+            </w:r>
+            <w:r>
+              <w:rPr>
                 <w:webHidden/>
               </w:rPr>
               <w:tab/>
             </w:r>
             <w:r>
               <w:rPr>
-                <w:noProof/>
                 <w:webHidden/>
               </w:rPr>
               <w:fldChar w:fldCharType="begin"/>
             </w:r>
             <w:r>
               <w:rPr>
-                <w:noProof/>
-                <w:webHidden/>
-              </w:rPr>
-              <w:instrText xml:space="preserve"> PAGEREF _Toc66282937 \h </w:instrText>
-            </w:r>
-            <w:r>
-              <w:rPr>
-                <w:noProof/>
-                <w:webHidden/>
-              </w:rPr>
-            </w:r>
-            <w:r>
-              <w:rPr>
-                <w:noProof/>
+                <w:webHidden/>
+              </w:rPr>
+              <w:instrText xml:space="preserve"> PAGEREF _Toc66282938 \h </w:instrText>
+            </w:r>
+            <w:r>
+              <w:rPr>
+                <w:webHidden/>
+              </w:rPr>
+            </w:r>
+            <w:r>
+              <w:rPr>
                 <w:webHidden/>
               </w:rPr>
               <w:fldChar w:fldCharType="separate"/>
             </w:r>
             <w:r>
               <w:rPr>
-                <w:noProof/>
                 <w:webHidden/>
               </w:rPr>
               <w:t>- 8 -</w:t>
             </w:r>
             <w:r>
               <w:rPr>
-                <w:noProof/>
                 <w:webHidden/>
               </w:rPr>
               <w:fldChar w:fldCharType="end"/>
@@ -1890,30 +1657,22 @@
         <w:p>
           <w:pPr>
             <w:pStyle w:val="TOC2"/>
-            <w:tabs>
-              <w:tab w:val="left" w:pos="1540"/>
-              <w:tab w:val="right" w:leader="dot" w:pos="9557"/>
-            </w:tabs>
             <w:rPr>
               <w:rFonts w:asciiTheme="minorHAnsi" w:hAnsiTheme="minorHAnsi" w:cstheme="minorBidi"/>
-              <w:noProof/>
               <w:sz w:val="22"/>
             </w:rPr>
           </w:pPr>
-          <w:hyperlink w:anchor="_Toc66282938" w:history="1">
+          <w:hyperlink w:anchor="_Toc66282939" w:history="1">
             <w:r>
               <w:rPr>
                 <w:rStyle w:val="Hyperlink"/>
                 <w:rFonts w:eastAsiaTheme="minorHAnsi"/>
-                <w:noProof/>
-                <w:lang w:val="ro-RO"/>
-              </w:rPr>
-              <w:t>b.</w:t>
+              </w:rPr>
+              <w:t>4.</w:t>
             </w:r>
             <w:r>
               <w:rPr>
                 <w:rFonts w:asciiTheme="minorHAnsi" w:hAnsiTheme="minorHAnsi" w:cstheme="minorBidi"/>
-                <w:noProof/>
                 <w:sz w:val="22"/>
               </w:rPr>
               <w:tab/>
@@ -1922,55 +1681,46 @@
               <w:rPr>
                 <w:rStyle w:val="Hyperlink"/>
                 <w:rFonts w:eastAsiaTheme="minorHAnsi"/>
-                <w:noProof/>
-                <w:lang w:val="ro-RO"/>
-              </w:rPr>
-              <w:t>Microsoft Azure with SQL</w:t>
-            </w:r>
-            <w:r>
-              <w:rPr>
-                <w:noProof/>
+              </w:rPr>
+              <w:t>Using Blockchain to create, view and manage EHRs</w:t>
+            </w:r>
+            <w:r>
+              <w:rPr>
                 <w:webHidden/>
               </w:rPr>
               <w:tab/>
             </w:r>
             <w:r>
               <w:rPr>
-                <w:noProof/>
                 <w:webHidden/>
               </w:rPr>
               <w:fldChar w:fldCharType="begin"/>
             </w:r>
             <w:r>
               <w:rPr>
-                <w:noProof/>
-                <w:webHidden/>
-              </w:rPr>
-              <w:instrText xml:space="preserve"> PAGEREF _Toc66282938 \h </w:instrText>
-            </w:r>
-            <w:r>
-              <w:rPr>
-                <w:noProof/>
-                <w:webHidden/>
-              </w:rPr>
-            </w:r>
-            <w:r>
-              <w:rPr>
-                <w:noProof/>
+                <w:webHidden/>
+              </w:rPr>
+              <w:instrText xml:space="preserve"> PAGEREF _Toc66282939 \h </w:instrText>
+            </w:r>
+            <w:r>
+              <w:rPr>
+                <w:webHidden/>
+              </w:rPr>
+            </w:r>
+            <w:r>
+              <w:rPr>
                 <w:webHidden/>
               </w:rPr>
               <w:fldChar w:fldCharType="separate"/>
             </w:r>
             <w:r>
               <w:rPr>
-                <w:noProof/>
-                <w:webHidden/>
-              </w:rPr>
-              <w:t>- 8 -</w:t>
-            </w:r>
-            <w:r>
-              <w:rPr>
-                <w:noProof/>
+                <w:webHidden/>
+              </w:rPr>
+              <w:t>- 9 -</w:t>
+            </w:r>
+            <w:r>
+              <w:rPr>
                 <w:webHidden/>
               </w:rPr>
               <w:fldChar w:fldCharType="end"/>
@@ -1980,30 +1730,22 @@
         <w:p>
           <w:pPr>
             <w:pStyle w:val="TOC2"/>
-            <w:tabs>
-              <w:tab w:val="left" w:pos="1540"/>
-              <w:tab w:val="right" w:leader="dot" w:pos="9557"/>
-            </w:tabs>
             <w:rPr>
               <w:rFonts w:asciiTheme="minorHAnsi" w:hAnsiTheme="minorHAnsi" w:cstheme="minorBidi"/>
-              <w:noProof/>
               <w:sz w:val="22"/>
             </w:rPr>
           </w:pPr>
-          <w:hyperlink w:anchor="_Toc66282939" w:history="1">
+          <w:hyperlink w:anchor="_Toc66282940" w:history="1">
             <w:r>
               <w:rPr>
                 <w:rStyle w:val="Hyperlink"/>
                 <w:rFonts w:eastAsiaTheme="minorHAnsi"/>
-                <w:noProof/>
-                <w:lang w:val="ro-RO"/>
-              </w:rPr>
-              <w:t>4.</w:t>
+              </w:rPr>
+              <w:t>5.</w:t>
             </w:r>
             <w:r>
               <w:rPr>
                 <w:rFonts w:asciiTheme="minorHAnsi" w:hAnsiTheme="minorHAnsi" w:cstheme="minorBidi"/>
-                <w:noProof/>
                 <w:sz w:val="22"/>
               </w:rPr>
               <w:tab/>
@@ -2012,55 +1754,46 @@
               <w:rPr>
                 <w:rStyle w:val="Hyperlink"/>
                 <w:rFonts w:eastAsiaTheme="minorHAnsi"/>
-                <w:noProof/>
-                <w:lang w:val="ro-RO"/>
-              </w:rPr>
-              <w:t>Using Blockchain to create, view and manage EHRs</w:t>
-            </w:r>
-            <w:r>
-              <w:rPr>
-                <w:noProof/>
+              </w:rPr>
+              <w:t>Conclusions and future work</w:t>
+            </w:r>
+            <w:r>
+              <w:rPr>
                 <w:webHidden/>
               </w:rPr>
               <w:tab/>
             </w:r>
             <w:r>
               <w:rPr>
-                <w:noProof/>
                 <w:webHidden/>
               </w:rPr>
               <w:fldChar w:fldCharType="begin"/>
             </w:r>
             <w:r>
               <w:rPr>
-                <w:noProof/>
-                <w:webHidden/>
-              </w:rPr>
-              <w:instrText xml:space="preserve"> PAGEREF _Toc66282939 \h </w:instrText>
-            </w:r>
-            <w:r>
-              <w:rPr>
-                <w:noProof/>
-                <w:webHidden/>
-              </w:rPr>
-            </w:r>
-            <w:r>
-              <w:rPr>
-                <w:noProof/>
+                <w:webHidden/>
+              </w:rPr>
+              <w:instrText xml:space="preserve"> PAGEREF _Toc66282940 \h </w:instrText>
+            </w:r>
+            <w:r>
+              <w:rPr>
+                <w:webHidden/>
+              </w:rPr>
+            </w:r>
+            <w:r>
+              <w:rPr>
                 <w:webHidden/>
               </w:rPr>
               <w:fldChar w:fldCharType="separate"/>
             </w:r>
             <w:r>
               <w:rPr>
-                <w:noProof/>
                 <w:webHidden/>
               </w:rPr>
               <w:t>- 9 -</w:t>
             </w:r>
             <w:r>
               <w:rPr>
-                <w:noProof/>
                 <w:webHidden/>
               </w:rPr>
               <w:fldChar w:fldCharType="end"/>
@@ -2070,30 +1803,22 @@
         <w:p>
           <w:pPr>
             <w:pStyle w:val="TOC2"/>
-            <w:tabs>
-              <w:tab w:val="left" w:pos="1540"/>
-              <w:tab w:val="right" w:leader="dot" w:pos="9557"/>
-            </w:tabs>
             <w:rPr>
               <w:rFonts w:asciiTheme="minorHAnsi" w:hAnsiTheme="minorHAnsi" w:cstheme="minorBidi"/>
-              <w:noProof/>
               <w:sz w:val="22"/>
             </w:rPr>
           </w:pPr>
-          <w:hyperlink w:anchor="_Toc66282940" w:history="1">
+          <w:hyperlink w:anchor="_Toc66282941" w:history="1">
             <w:r>
               <w:rPr>
                 <w:rStyle w:val="Hyperlink"/>
                 <w:rFonts w:eastAsiaTheme="minorHAnsi"/>
-                <w:noProof/>
-                <w:lang w:val="ro-RO"/>
-              </w:rPr>
-              <w:t>5.</w:t>
+              </w:rPr>
+              <w:t>a.</w:t>
             </w:r>
             <w:r>
               <w:rPr>
                 <w:rFonts w:asciiTheme="minorHAnsi" w:hAnsiTheme="minorHAnsi" w:cstheme="minorBidi"/>
-                <w:noProof/>
                 <w:sz w:val="22"/>
               </w:rPr>
               <w:tab/>
@@ -2102,55 +1827,46 @@
               <w:rPr>
                 <w:rStyle w:val="Hyperlink"/>
                 <w:rFonts w:eastAsiaTheme="minorHAnsi"/>
-                <w:noProof/>
-                <w:lang w:val="ro-RO"/>
-              </w:rPr>
-              <w:t>Conclusions and future work</w:t>
-            </w:r>
-            <w:r>
-              <w:rPr>
-                <w:noProof/>
+              </w:rPr>
+              <w:t>Conclusions</w:t>
+            </w:r>
+            <w:r>
+              <w:rPr>
                 <w:webHidden/>
               </w:rPr>
               <w:tab/>
             </w:r>
             <w:r>
               <w:rPr>
-                <w:noProof/>
                 <w:webHidden/>
               </w:rPr>
               <w:fldChar w:fldCharType="begin"/>
             </w:r>
             <w:r>
               <w:rPr>
-                <w:noProof/>
-                <w:webHidden/>
-              </w:rPr>
-              <w:instrText xml:space="preserve"> PAGEREF _Toc66282940 \h </w:instrText>
-            </w:r>
-            <w:r>
-              <w:rPr>
-                <w:noProof/>
-                <w:webHidden/>
-              </w:rPr>
-            </w:r>
-            <w:r>
-              <w:rPr>
-                <w:noProof/>
+                <w:webHidden/>
+              </w:rPr>
+              <w:instrText xml:space="preserve"> PAGEREF _Toc66282941 \h </w:instrText>
+            </w:r>
+            <w:r>
+              <w:rPr>
+                <w:webHidden/>
+              </w:rPr>
+            </w:r>
+            <w:r>
+              <w:rPr>
                 <w:webHidden/>
               </w:rPr>
               <w:fldChar w:fldCharType="separate"/>
             </w:r>
             <w:r>
               <w:rPr>
-                <w:noProof/>
                 <w:webHidden/>
               </w:rPr>
               <w:t>- 9 -</w:t>
             </w:r>
             <w:r>
               <w:rPr>
-                <w:noProof/>
                 <w:webHidden/>
               </w:rPr>
               <w:fldChar w:fldCharType="end"/>
@@ -2160,30 +1876,22 @@
         <w:p>
           <w:pPr>
             <w:pStyle w:val="TOC2"/>
-            <w:tabs>
-              <w:tab w:val="left" w:pos="1540"/>
-              <w:tab w:val="right" w:leader="dot" w:pos="9557"/>
-            </w:tabs>
             <w:rPr>
               <w:rFonts w:asciiTheme="minorHAnsi" w:hAnsiTheme="minorHAnsi" w:cstheme="minorBidi"/>
-              <w:noProof/>
               <w:sz w:val="22"/>
             </w:rPr>
           </w:pPr>
-          <w:hyperlink w:anchor="_Toc66282941" w:history="1">
+          <w:hyperlink w:anchor="_Toc66282942" w:history="1">
             <w:r>
               <w:rPr>
                 <w:rStyle w:val="Hyperlink"/>
                 <w:rFonts w:eastAsiaTheme="minorHAnsi"/>
-                <w:noProof/>
-                <w:lang w:val="ro-RO"/>
-              </w:rPr>
-              <w:t>a.</w:t>
+              </w:rPr>
+              <w:t>b.</w:t>
             </w:r>
             <w:r>
               <w:rPr>
                 <w:rFonts w:asciiTheme="minorHAnsi" w:hAnsiTheme="minorHAnsi" w:cstheme="minorBidi"/>
-                <w:noProof/>
                 <w:sz w:val="22"/>
               </w:rPr>
               <w:tab/>
@@ -2192,55 +1900,46 @@
               <w:rPr>
                 <w:rStyle w:val="Hyperlink"/>
                 <w:rFonts w:eastAsiaTheme="minorHAnsi"/>
-                <w:noProof/>
-                <w:lang w:val="ro-RO"/>
-              </w:rPr>
-              <w:t>Conclusions</w:t>
-            </w:r>
-            <w:r>
-              <w:rPr>
-                <w:noProof/>
+              </w:rPr>
+              <w:t>Future work</w:t>
+            </w:r>
+            <w:r>
+              <w:rPr>
                 <w:webHidden/>
               </w:rPr>
               <w:tab/>
             </w:r>
             <w:r>
               <w:rPr>
-                <w:noProof/>
                 <w:webHidden/>
               </w:rPr>
               <w:fldChar w:fldCharType="begin"/>
             </w:r>
             <w:r>
               <w:rPr>
-                <w:noProof/>
-                <w:webHidden/>
-              </w:rPr>
-              <w:instrText xml:space="preserve"> PAGEREF _Toc66282941 \h </w:instrText>
-            </w:r>
-            <w:r>
-              <w:rPr>
-                <w:noProof/>
-                <w:webHidden/>
-              </w:rPr>
-            </w:r>
-            <w:r>
-              <w:rPr>
-                <w:noProof/>
+                <w:webHidden/>
+              </w:rPr>
+              <w:instrText xml:space="preserve"> PAGEREF _Toc66282942 \h </w:instrText>
+            </w:r>
+            <w:r>
+              <w:rPr>
+                <w:webHidden/>
+              </w:rPr>
+            </w:r>
+            <w:r>
+              <w:rPr>
                 <w:webHidden/>
               </w:rPr>
               <w:fldChar w:fldCharType="separate"/>
             </w:r>
             <w:r>
               <w:rPr>
-                <w:noProof/>
-                <w:webHidden/>
-              </w:rPr>
-              <w:t>- 9 -</w:t>
-            </w:r>
-            <w:r>
-              <w:rPr>
-                <w:noProof/>
+                <w:webHidden/>
+              </w:rPr>
+              <w:t>- 10 -</w:t>
+            </w:r>
+            <w:r>
+              <w:rPr>
                 <w:webHidden/>
               </w:rPr>
               <w:fldChar w:fldCharType="end"/>
@@ -2250,30 +1949,22 @@
         <w:p>
           <w:pPr>
             <w:pStyle w:val="TOC2"/>
-            <w:tabs>
-              <w:tab w:val="left" w:pos="1540"/>
-              <w:tab w:val="right" w:leader="dot" w:pos="9557"/>
-            </w:tabs>
             <w:rPr>
               <w:rFonts w:asciiTheme="minorHAnsi" w:hAnsiTheme="minorHAnsi" w:cstheme="minorBidi"/>
-              <w:noProof/>
               <w:sz w:val="22"/>
             </w:rPr>
           </w:pPr>
-          <w:hyperlink w:anchor="_Toc66282942" w:history="1">
+          <w:hyperlink w:anchor="_Toc66282943" w:history="1">
             <w:r>
               <w:rPr>
                 <w:rStyle w:val="Hyperlink"/>
                 <w:rFonts w:eastAsiaTheme="minorHAnsi"/>
-                <w:noProof/>
-                <w:lang w:val="ro-RO"/>
-              </w:rPr>
-              <w:t>b.</w:t>
+              </w:rPr>
+              <w:t>6.</w:t>
             </w:r>
             <w:r>
               <w:rPr>
                 <w:rFonts w:asciiTheme="minorHAnsi" w:hAnsiTheme="minorHAnsi" w:cstheme="minorBidi"/>
-                <w:noProof/>
                 <w:sz w:val="22"/>
               </w:rPr>
               <w:tab/>
@@ -2282,55 +1973,46 @@
               <w:rPr>
                 <w:rStyle w:val="Hyperlink"/>
                 <w:rFonts w:eastAsiaTheme="minorHAnsi"/>
-                <w:noProof/>
-                <w:lang w:val="ro-RO"/>
-              </w:rPr>
-              <w:t>Future work</w:t>
-            </w:r>
-            <w:r>
-              <w:rPr>
-                <w:noProof/>
+              </w:rPr>
+              <w:t>Bibliography</w:t>
+            </w:r>
+            <w:r>
+              <w:rPr>
                 <w:webHidden/>
               </w:rPr>
               <w:tab/>
             </w:r>
             <w:r>
               <w:rPr>
-                <w:noProof/>
                 <w:webHidden/>
               </w:rPr>
               <w:fldChar w:fldCharType="begin"/>
             </w:r>
             <w:r>
               <w:rPr>
-                <w:noProof/>
-                <w:webHidden/>
-              </w:rPr>
-              <w:instrText xml:space="preserve"> PAGEREF _Toc66282942 \h </w:instrText>
-            </w:r>
-            <w:r>
-              <w:rPr>
-                <w:noProof/>
-                <w:webHidden/>
-              </w:rPr>
-            </w:r>
-            <w:r>
-              <w:rPr>
-                <w:noProof/>
+                <w:webHidden/>
+              </w:rPr>
+              <w:instrText xml:space="preserve"> PAGEREF _Toc66282943 \h </w:instrText>
+            </w:r>
+            <w:r>
+              <w:rPr>
+                <w:webHidden/>
+              </w:rPr>
+            </w:r>
+            <w:r>
+              <w:rPr>
                 <w:webHidden/>
               </w:rPr>
               <w:fldChar w:fldCharType="separate"/>
             </w:r>
             <w:r>
               <w:rPr>
-                <w:noProof/>
-                <w:webHidden/>
-              </w:rPr>
-              <w:t>- 9 -</w:t>
-            </w:r>
-            <w:r>
-              <w:rPr>
-                <w:noProof/>
+                <w:webHidden/>
+              </w:rPr>
+              <w:t>- 10 -</w:t>
+            </w:r>
+            <w:r>
+              <w:rPr>
                 <w:webHidden/>
               </w:rPr>
               <w:fldChar w:fldCharType="end"/>
@@ -2340,30 +2022,22 @@
         <w:p>
           <w:pPr>
             <w:pStyle w:val="TOC2"/>
-            <w:tabs>
-              <w:tab w:val="left" w:pos="1540"/>
-              <w:tab w:val="right" w:leader="dot" w:pos="9557"/>
-            </w:tabs>
             <w:rPr>
               <w:rFonts w:asciiTheme="minorHAnsi" w:hAnsiTheme="minorHAnsi" w:cstheme="minorBidi"/>
-              <w:noProof/>
               <w:sz w:val="22"/>
             </w:rPr>
           </w:pPr>
-          <w:hyperlink w:anchor="_Toc66282943" w:history="1">
+          <w:hyperlink w:anchor="_Toc66282944" w:history="1">
             <w:r>
               <w:rPr>
                 <w:rStyle w:val="Hyperlink"/>
                 <w:rFonts w:eastAsiaTheme="minorHAnsi"/>
-                <w:noProof/>
-                <w:lang w:val="ro-RO"/>
-              </w:rPr>
-              <w:t>6.</w:t>
+              </w:rPr>
+              <w:t>7.</w:t>
             </w:r>
             <w:r>
               <w:rPr>
                 <w:rFonts w:asciiTheme="minorHAnsi" w:hAnsiTheme="minorHAnsi" w:cstheme="minorBidi"/>
-                <w:noProof/>
                 <w:sz w:val="22"/>
               </w:rPr>
               <w:tab/>
@@ -2372,145 +2046,46 @@
               <w:rPr>
                 <w:rStyle w:val="Hyperlink"/>
                 <w:rFonts w:eastAsiaTheme="minorHAnsi"/>
-                <w:noProof/>
-                <w:lang w:val="ro-RO"/>
-              </w:rPr>
-              <w:t>Bibliography</w:t>
-            </w:r>
-            <w:r>
-              <w:rPr>
-                <w:noProof/>
+              </w:rPr>
+              <w:t>Annexes</w:t>
+            </w:r>
+            <w:r>
+              <w:rPr>
                 <w:webHidden/>
               </w:rPr>
               <w:tab/>
             </w:r>
             <w:r>
               <w:rPr>
-                <w:noProof/>
                 <w:webHidden/>
               </w:rPr>
               <w:fldChar w:fldCharType="begin"/>
             </w:r>
             <w:r>
               <w:rPr>
-                <w:noProof/>
-                <w:webHidden/>
-              </w:rPr>
-              <w:instrText xml:space="preserve"> PAGEREF _Toc66282943 \h </w:instrText>
-            </w:r>
-            <w:r>
-              <w:rPr>
-                <w:noProof/>
-                <w:webHidden/>
-              </w:rPr>
-            </w:r>
-            <w:r>
-              <w:rPr>
-                <w:noProof/>
+                <w:webHidden/>
+              </w:rPr>
+              <w:instrText xml:space="preserve"> PAGEREF _Toc66282944 \h </w:instrText>
+            </w:r>
+            <w:r>
+              <w:rPr>
+                <w:webHidden/>
+              </w:rPr>
+            </w:r>
+            <w:r>
+              <w:rPr>
                 <w:webHidden/>
               </w:rPr>
               <w:fldChar w:fldCharType="separate"/>
             </w:r>
             <w:r>
               <w:rPr>
-                <w:noProof/>
-                <w:webHidden/>
-              </w:rPr>
-              <w:t>- 9 -</w:t>
-            </w:r>
-            <w:r>
-              <w:rPr>
-                <w:noProof/>
-                <w:webHidden/>
-              </w:rPr>
-              <w:fldChar w:fldCharType="end"/>
-            </w:r>
-          </w:hyperlink>
-        </w:p>
-        <w:p>
-          <w:pPr>
-            <w:pStyle w:val="TOC2"/>
-            <w:tabs>
-              <w:tab w:val="left" w:pos="1540"/>
-              <w:tab w:val="right" w:leader="dot" w:pos="9557"/>
-            </w:tabs>
-            <w:rPr>
-              <w:rFonts w:asciiTheme="minorHAnsi" w:hAnsiTheme="minorHAnsi" w:cstheme="minorBidi"/>
-              <w:noProof/>
-              <w:sz w:val="22"/>
-            </w:rPr>
-          </w:pPr>
-          <w:hyperlink w:anchor="_Toc66282944" w:history="1">
-            <w:r>
-              <w:rPr>
-                <w:rStyle w:val="Hyperlink"/>
-                <w:rFonts w:eastAsiaTheme="minorHAnsi"/>
-                <w:noProof/>
-                <w:lang w:val="ro-RO"/>
-              </w:rPr>
-              <w:t>7.</w:t>
-            </w:r>
-            <w:r>
-              <w:rPr>
-                <w:rFonts w:asciiTheme="minorHAnsi" w:hAnsiTheme="minorHAnsi" w:cstheme="minorBidi"/>
-                <w:noProof/>
-                <w:sz w:val="22"/>
-              </w:rPr>
-              <w:tab/>
-            </w:r>
-            <w:r>
-              <w:rPr>
-                <w:rStyle w:val="Hyperlink"/>
-                <w:rFonts w:eastAsiaTheme="minorHAnsi"/>
-                <w:noProof/>
-                <w:lang w:val="ro-RO"/>
-              </w:rPr>
-              <w:t>Annexes</w:t>
-            </w:r>
-            <w:r>
-              <w:rPr>
-                <w:noProof/>
-                <w:webHidden/>
-              </w:rPr>
-              <w:tab/>
-            </w:r>
-            <w:r>
-              <w:rPr>
-                <w:noProof/>
-                <w:webHidden/>
-              </w:rPr>
-              <w:fldChar w:fldCharType="begin"/>
-            </w:r>
-            <w:r>
-              <w:rPr>
-                <w:noProof/>
-                <w:webHidden/>
-              </w:rPr>
-              <w:instrText xml:space="preserve"> PAGEREF _Toc66282944 \h </w:instrText>
-            </w:r>
-            <w:r>
-              <w:rPr>
-                <w:noProof/>
-                <w:webHidden/>
-              </w:rPr>
-            </w:r>
-            <w:r>
-              <w:rPr>
-                <w:noProof/>
-                <w:webHidden/>
-              </w:rPr>
-              <w:fldChar w:fldCharType="separate"/>
-            </w:r>
-            <w:r>
-              <w:rPr>
-                <w:noProof/>
-                <w:webHidden/>
-              </w:rPr>
-              <w:t>- 9 -</w:t>
-            </w:r>
-            <w:r>
-              <w:rPr>
-                <w:noProof/>
+                <w:webHidden/>
+              </w:rPr>
+              <w:t>- 10 -</w:t>
+            </w:r>
+            <w:r>
+              <w:rPr>
                 <w:webHidden/>
               </w:rPr>
               <w:fldChar w:fldCharType="end"/>
@@ -2636,13 +2211,6 @@
         <w:t>Introduction</w:t>
       </w:r>
       <w:bookmarkEnd w:id="0"/>
-    </w:p>
-    <w:p>
-      <w:pPr>
-        <w:rPr>
-          <w:lang w:val="ro-RO"/>
-        </w:rPr>
-      </w:pPr>
     </w:p>
     <w:p>
       <w:pPr>
@@ -2754,7 +2322,6 @@
           <w:id w:val="-672954717"/>
           <w:citation/>
         </w:sdtPr>
-        <w:sdtEndPr/>
         <w:sdtContent>
           <w:r>
             <w:rPr>
@@ -2877,7 +2444,6 @@
           <w:id w:val="-1108576514"/>
           <w:citation/>
         </w:sdtPr>
-        <w:sdtEndPr/>
         <w:sdtContent>
           <w:r>
             <w:rPr>
@@ -2950,15 +2516,7 @@
           <w:rFonts w:cs="Times New Roman"/>
           <w:szCs w:val="24"/>
         </w:rPr>
-        <w:t xml:space="preserve"> or operating systems that haven’t been updated in a long time, missing </w:t>
-      </w:r>
-      <w:r>
-        <w:rPr>
-          <w:rFonts w:cs="Times New Roman"/>
-          <w:szCs w:val="24"/>
-        </w:rPr>
-        <w:lastRenderedPageBreak/>
-        <w:t>hardware, the use of common</w:t>
+        <w:t xml:space="preserve"> or operating systems that haven’t been updated in a long time, missing hardware, the use of common</w:t>
       </w:r>
       <w:r>
         <w:rPr>
@@ -3017,33 +2575,19 @@
           <w:rFonts w:cs="Times New Roman"/>
           <w:szCs w:val="24"/>
         </w:rPr>
-        <w:t xml:space="preserve"> Such phishing attacks can be very dangerous, especially for elders, who are not aware of the cybernetic attacks that are being conducted nowadays. Deception schemes are more and more creative and effective and should be stopped from the </w:t>
-      </w:r>
+        <w:t xml:space="preserve"> Such phishing attacks can be very dangerous, especially for elders, who are not aware of the cybernetic attacks that are being conducted nowadays. Deception schemes are more and more creative and effective and should be stopped from the root, before the attacker even obtains access to confidential </w:t>
+      </w:r>
+      <w:proofErr w:type="spellStart"/>
       <w:proofErr w:type="gramStart"/>
       <w:r>
         <w:rPr>
           <w:rFonts w:cs="Times New Roman"/>
           <w:szCs w:val="24"/>
         </w:rPr>
-        <w:t>root, before</w:t>
-      </w:r>
+        <w:t>informations</w:t>
+      </w:r>
+      <w:proofErr w:type="spellEnd"/>
       <w:proofErr w:type="gramEnd"/>
-      <w:r>
-        <w:rPr>
-          <w:rFonts w:cs="Times New Roman"/>
-          <w:szCs w:val="24"/>
-        </w:rPr>
-        <w:t xml:space="preserve"> the attacker even obtains access to confidential </w:t>
-      </w:r>
-      <w:proofErr w:type="spellStart"/>
-      <w:r>
-        <w:rPr>
-          <w:rFonts w:cs="Times New Roman"/>
-          <w:szCs w:val="24"/>
-        </w:rPr>
-        <w:t>informations</w:t>
-      </w:r>
-      <w:proofErr w:type="spellEnd"/>
       <w:r>
         <w:rPr>
           <w:rFonts w:cs="Times New Roman"/>
@@ -3145,41 +2689,19 @@
     <w:p>
       <w:pPr>
         <w:ind w:firstLine="0"/>
-        <w:rPr>
-          <w:rFonts w:cs="Times New Roman"/>
-          <w:lang w:val="ro-RO"/>
-        </w:rPr>
-      </w:pPr>
-    </w:p>
-    <w:p>
-      <w:pPr>
-        <w:ind w:firstLine="0"/>
         <w:contextualSpacing/>
-        <w:jc w:val="left"/>
-        <w:rPr>
-          <w:rFonts w:cs="Times New Roman"/>
-          <w:szCs w:val="24"/>
-          <w:lang w:val="ro-RO"/>
-        </w:rPr>
-      </w:pPr>
-      <w:r>
-        <w:rPr>
-          <w:rFonts w:cs="Times New Roman"/>
-          <w:szCs w:val="24"/>
-          <w:lang w:val="ro-RO"/>
-        </w:rPr>
-        <w:t>Blockchain is a technology.</w:t>
-      </w:r>
-    </w:p>
-    <w:p>
-      <w:pPr>
-        <w:ind w:firstLine="0"/>
-        <w:contextualSpacing/>
-        <w:rPr>
-          <w:rFonts w:cs="Times New Roman"/>
-          <w:lang w:val="ro-RO"/>
-        </w:rPr>
-      </w:pPr>
+        <w:rPr>
+          <w:rFonts w:cs="Times New Roman"/>
+          <w:lang w:val="ro-RO"/>
+        </w:rPr>
+      </w:pPr>
+      <w:r>
+        <w:rPr>
+          <w:rFonts w:cs="Times New Roman"/>
+          <w:lang w:val="ro-RO"/>
+        </w:rPr>
+        <w:t>TODO: define difficulty of blockchain (it is cited in chapter 4)</w:t>
+      </w:r>
     </w:p>
     <w:p>
       <w:pPr>
@@ -3284,7 +2806,6 @@
           <w:id w:val="1963377427"/>
           <w:citation/>
         </w:sdtPr>
-        <w:sdtEndPr/>
         <w:sdtContent>
           <w:r>
             <w:rPr>
@@ -3352,7 +2873,6 @@
           <w:szCs w:val="24"/>
           <w:lang w:val="ro-RO"/>
         </w:rPr>
-        <w:lastRenderedPageBreak/>
         <w:t>Lastly, a private blockchain is more prone to hacking. If a hacker would get access to a trusted entity’s credentials, the vulnerability created would be critical. This raises many security problems that are not to be found in the unpermissioned version. The latter one can only be attacked if over 51% of the participants in the transactions would have the same ill-intention</w:t>
       </w:r>
       <w:r>
@@ -3397,7 +2917,6 @@
           <w:id w:val="-318274491"/>
           <w:citation/>
         </w:sdtPr>
-        <w:sdtEndPr/>
         <w:sdtContent>
           <w:r>
             <w:rPr>
@@ -3604,7 +3123,6 @@
           <w:id w:val="-1675946666"/>
           <w:citation/>
         </w:sdtPr>
-        <w:sdtEndPr/>
         <w:sdtContent>
           <w:r>
             <w:rPr>
@@ -3738,7 +3256,6 @@
           <w:id w:val="1770502295"/>
           <w:citation/>
         </w:sdtPr>
-        <w:sdtEndPr/>
         <w:sdtContent>
           <w:r>
             <w:rPr>
@@ -3911,16 +3428,7 @@
           <w:szCs w:val="24"/>
           <w:lang w:val="ro-RO"/>
         </w:rPr>
-        <w:t xml:space="preserve">After analyzing the constant rise of threats and the numerous types of complex attacks that have been developed, cybersecurity provides two models to guide professionals. The CIA model represents the principle that an IT component should provide the following characteristics: Confidentiality, Integrity and Availability. The AAA model provides the means to achieve the </w:t>
-      </w:r>
-      <w:r>
-        <w:rPr>
-          <w:rFonts w:cs="Times New Roman"/>
-          <w:szCs w:val="24"/>
-          <w:lang w:val="ro-RO"/>
-        </w:rPr>
-        <w:lastRenderedPageBreak/>
-        <w:t>goals of cybersecurity described in the CIA model. The triple-A concept refers to Authentication, Authorization and Accounting</w:t>
+        <w:t>After analyzing the constant rise of threats and the numerous types of complex attacks that have been developed, cybersecurity provides two models to guide professionals. The CIA model represents the principle that an IT component should provide the following characteristics: Confidentiality, Integrity and Availability. The AAA model provides the means to achieve the goals of cybersecurity described in the CIA model. The triple-A concept refers to Authentication, Authorization and Accounting</w:t>
       </w:r>
       <w:r>
         <w:rPr>
@@ -3940,7 +3448,6 @@
           <w:id w:val="966472695"/>
           <w:citation/>
         </w:sdtPr>
-        <w:sdtEndPr/>
         <w:sdtContent>
           <w:r>
             <w:rPr>
@@ -4113,7 +3620,6 @@
           <w:id w:val="1039553991"/>
           <w:citation/>
         </w:sdtPr>
-        <w:sdtEndPr/>
         <w:sdtContent>
           <w:r>
             <w:rPr>
@@ -4192,7 +3698,23 @@
           <w:szCs w:val="24"/>
           <w:lang w:val="ro-RO"/>
         </w:rPr>
-        <w:t>The first letter in the triple-A model stands for Authentication and described the way a user can be identified. Authentication serves to uniquely identify a user on the internet through the use of credentials. Experts strongly advise using multi-factor authentication in order to prevent unwanted individuals from accessing someone’s account just by guessing the password. Multifactor authentication is implemented by using something you know (like a password or PIN), something you have (like a key), or something you are (this represents biometrics, such as fingerprints). Multifactor authentication can be achieved by combining at least two categories and is more secure than simple authentication.</w:t>
+        <w:t>The first letter in the triple-A model stands for Authentication and described the way a user can be identified. Authentication serves to uniquely identify a user on the internet through the use of credentials. Experts strongly advise using multi-factor authentication in order to prevent unwanted individuals from accessing someone’s account just by guessing the password. Multifactor authentication is implemented by using something you know (</w:t>
+      </w:r>
+      <w:r>
+        <w:rPr>
+          <w:rFonts w:cs="Times New Roman"/>
+          <w:szCs w:val="24"/>
+          <w:lang w:val="ro-RO"/>
+        </w:rPr>
+        <w:t>along the lines of</w:t>
+      </w:r>
+      <w:r>
+        <w:rPr>
+          <w:rFonts w:cs="Times New Roman"/>
+          <w:szCs w:val="24"/>
+          <w:lang w:val="ro-RO"/>
+        </w:rPr>
+        <w:t xml:space="preserve"> a password or PIN), something you have (like a key), or something you are (this represents biometrics, such as fingerprints). Multifactor authentication can be achieved by combining at least two categories and is more secure than simple authentication.</w:t>
       </w:r>
     </w:p>
     <w:p>
@@ -4238,7 +3760,6 @@
           <w:id w:val="838727407"/>
           <w:citation/>
         </w:sdtPr>
-        <w:sdtEndPr/>
         <w:sdtContent>
           <w:r>
             <w:rPr>
@@ -4376,7 +3897,6 @@
           <w:szCs w:val="24"/>
           <w:lang w:val="ro-RO"/>
         </w:rPr>
-        <w:lastRenderedPageBreak/>
         <w:t>Encryption is the process of altering input data in order to make it unreadable and only allow authorized access to the data. It is a very used tool that prevents unwanted access to sensitive data.</w:t>
       </w:r>
     </w:p>
@@ -4512,7 +4032,6 @@
           <w:id w:val="-2024463028"/>
           <w:citation/>
         </w:sdtPr>
-        <w:sdtEndPr/>
         <w:sdtContent>
           <w:r>
             <w:rPr>
@@ -4690,7 +4209,6 @@
           <w:id w:val="2135590758"/>
           <w:citation/>
         </w:sdtPr>
-        <w:sdtEndPr/>
         <w:sdtContent>
           <w:r>
             <w:rPr>
@@ -4776,7 +4294,6 @@
           <w:id w:val="-1758674717"/>
           <w:citation/>
         </w:sdtPr>
-        <w:sdtEndPr/>
         <w:sdtContent>
           <w:r>
             <w:rPr>
@@ -4842,7 +4359,6 @@
           <w:szCs w:val="24"/>
           <w:lang w:val="ro-RO"/>
         </w:rPr>
-        <w:lastRenderedPageBreak/>
         <w:t>Another type of encryption is hashing. It is an irreversible algorithm also called a digital fingerprint.</w:t>
       </w:r>
     </w:p>
@@ -4979,7 +4495,6 @@
           <w:id w:val="-456728475"/>
           <w:citation/>
         </w:sdtPr>
-        <w:sdtEndPr/>
         <w:sdtContent>
           <w:r>
             <w:rPr>
@@ -5069,7 +4584,6 @@
           <w:id w:val="65011948"/>
           <w:citation/>
         </w:sdtPr>
-        <w:sdtEndPr/>
         <w:sdtContent>
           <w:r>
             <w:rPr>
@@ -5144,7 +4658,6 @@
           <w:id w:val="1979804946"/>
           <w:citation/>
         </w:sdtPr>
-        <w:sdtEndPr/>
         <w:sdtContent>
           <w:r>
             <w:rPr>
@@ -5280,7 +4793,6 @@
           <w:id w:val="-1574106035"/>
           <w:citation/>
         </w:sdtPr>
-        <w:sdtEndPr/>
         <w:sdtContent>
           <w:r>
             <w:rPr>
@@ -5358,7 +4870,6 @@
           <w:id w:val="1806427533"/>
           <w:citation/>
         </w:sdtPr>
-        <w:sdtEndPr/>
         <w:sdtContent>
           <w:r>
             <w:rPr>
@@ -5467,7 +4978,6 @@
           <w:rFonts w:ascii="Times New Roman" w:eastAsiaTheme="minorHAnsi" w:hAnsi="Times New Roman" w:cs="Times New Roman"/>
           <w:lang w:val="ro-RO"/>
         </w:rPr>
-        <w:lastRenderedPageBreak/>
         <w:t>SQL In</w:t>
       </w:r>
       <w:r>
@@ -5577,7 +5087,6 @@
           <w:id w:val="1347204888"/>
           <w:citation/>
         </w:sdtPr>
-        <w:sdtEndPr/>
         <w:sdtContent>
           <w:r>
             <w:rPr>
@@ -5647,7 +5156,6 @@
           <w:id w:val="94749954"/>
           <w:citation/>
         </w:sdtPr>
-        <w:sdtEndPr/>
         <w:sdtContent>
           <w:r>
             <w:rPr>
@@ -5710,7 +5218,6 @@
           <w:id w:val="-835374532"/>
           <w:citation/>
         </w:sdtPr>
-        <w:sdtEndPr/>
         <w:sdtContent>
           <w:r>
             <w:rPr>
@@ -5831,7 +5338,6 @@
           <w:id w:val="-126852698"/>
           <w:citation/>
         </w:sdtPr>
-        <w:sdtEndPr/>
         <w:sdtContent>
           <w:r>
             <w:rPr>
@@ -5989,7 +5495,6 @@
           <w:id w:val="-1546516605"/>
           <w:citation/>
         </w:sdtPr>
-        <w:sdtEndPr/>
         <w:sdtContent>
           <w:r>
             <w:rPr>
@@ -6047,16 +5552,7 @@
           <w:szCs w:val="24"/>
           <w:lang w:val="ro-RO"/>
         </w:rPr>
-        <w:t xml:space="preserve">Other alternatives to the Proof of Work mechanism are Proof of State (PoS), Proof of Elapsed Time (PoET), Proof of Authority (PoA), Proof of Reputation (PoR), etc. PoS differs from PoW in the way that not every entity on the network can participate in the blockchain operations, but they have to be validated by the existing validators by executing a special type of transaction. PoET is a consensus algorithm that does not require high computational power but requires </w:t>
-      </w:r>
-      <w:r>
-        <w:rPr>
-          <w:rFonts w:cs="Times New Roman"/>
-          <w:szCs w:val="24"/>
-          <w:lang w:val="ro-RO"/>
-        </w:rPr>
-        <w:lastRenderedPageBreak/>
-        <w:t>participating nodes to wait a period of time chosen at random before they are permitted to contribute with another block. PoA and PoR are two fairly similar algorithms. The basic idea is that users are only approved to contribute to the blockchain if they become validators first. A node can become a validator if they accumulate a high score that leads to a good reputation. The reputation is calculated using predefined formulas.</w:t>
+        <w:t>Other alternatives to the Proof of Work mechanism are Proof of State (PoS), Proof of Elapsed Time (PoET), Proof of Authority (PoA), Proof of Reputation (PoR), etc. PoS differs from PoW in the way that not every entity on the network can participate in the blockchain operations, but they have to be validated by the existing validators by executing a special type of transaction. PoET is a consensus algorithm that does not require high computational power but requires participating nodes to wait a period of time chosen at random before they are permitted to contribute with another block. PoA and PoR are two fairly similar algorithms. The basic idea is that users are only approved to contribute to the blockchain if they become validators first. A node can become a validator if they accumulate a high score that leads to a good reputation. The reputation is calculated using predefined formulas.</w:t>
       </w:r>
       <w:r>
         <w:rPr>
@@ -6076,7 +5572,6 @@
           <w:id w:val="-715205473"/>
           <w:citation/>
         </w:sdtPr>
-        <w:sdtEndPr/>
         <w:sdtContent>
           <w:r>
             <w:rPr>
@@ -6147,16 +5642,10 @@
           <w:rFonts w:ascii="Times New Roman" w:eastAsiaTheme="minorHAnsi" w:hAnsi="Times New Roman" w:cs="Times New Roman"/>
           <w:lang w:val="ro-RO"/>
         </w:rPr>
+        <w:lastRenderedPageBreak/>
         <w:t>Windows Application</w:t>
       </w:r>
       <w:bookmarkEnd w:id="13"/>
-    </w:p>
-    <w:p>
-      <w:pPr>
-        <w:rPr>
-          <w:lang w:val="ro-RO"/>
-        </w:rPr>
-      </w:pPr>
     </w:p>
     <w:p>
       <w:pPr>
@@ -6289,7 +5778,6 @@
           <w:id w:val="-717364491"/>
           <w:citation/>
         </w:sdtPr>
-        <w:sdtEndPr/>
         <w:sdtContent>
           <w:r>
             <w:rPr>
@@ -6368,7 +5856,6 @@
           <w:id w:val="1538474034"/>
           <w:citation/>
         </w:sdtPr>
-        <w:sdtEndPr/>
         <w:sdtContent>
           <w:r>
             <w:rPr>
@@ -6454,7 +5941,6 @@
           <w:id w:val="84968907"/>
           <w:citation/>
         </w:sdtPr>
-        <w:sdtEndPr/>
         <w:sdtContent>
           <w:r>
             <w:rPr>
@@ -6602,7 +6088,6 @@
           <w:id w:val="-304624298"/>
           <w:citation/>
         </w:sdtPr>
-        <w:sdtEndPr/>
         <w:sdtContent>
           <w:r>
             <w:rPr>
@@ -6644,7 +6129,6 @@
         <w:rPr>
           <w:lang w:val="ro-RO"/>
         </w:rPr>
-        <w:lastRenderedPageBreak/>
         <w:t xml:space="preserve">The security capabilities integrated in the Azure SQL Database </w:t>
       </w:r>
       <w:r>
@@ -6686,7 +6170,6 @@
           <w:id w:val="1691022218"/>
           <w:citation/>
         </w:sdtPr>
-        <w:sdtEndPr/>
         <w:sdtContent>
           <w:r>
             <w:rPr>
@@ -6825,7 +6308,6 @@
           <w:id w:val="-1136252212"/>
           <w:citation/>
         </w:sdtPr>
-        <w:sdtEndPr/>
         <w:sdtContent>
           <w:r>
             <w:rPr>
@@ -6909,8 +6391,346 @@
         <w:rPr>
           <w:lang w:val="ro-RO"/>
         </w:rPr>
-        <w:t xml:space="preserve">An application used in a hospital should be user friendly and have a simple interface. It would be used by doctors and patients </w:t>
-      </w:r>
+        <w:t>The solution presented in this paper is a user-friendly application meant to store sensitive data in a secure environment and assure data confidentialy. It has a blockchain-based storage which does not allow the alteration of the medical records nor does it permit unauthorized access. The scope of this application is to provide a feasible solution for managing electronic health records for a hospital and could be the beginning of a national project designed to mitigate attacks and fix cyber security vulnerabilities present in hospitals.</w:t>
+      </w:r>
+    </w:p>
+    <w:p>
+      <w:pPr>
+        <w:rPr>
+          <w:lang w:val="ro-RO"/>
+        </w:rPr>
+      </w:pPr>
+      <w:r>
+        <w:rPr>
+          <w:lang w:val="ro-RO"/>
+        </w:rPr>
+        <w:t xml:space="preserve">The application has three types of users: the patients, the doctors (along with nurses) and the administrator. </w:t>
+      </w:r>
+    </w:p>
+    <w:p>
+      <w:pPr>
+        <w:rPr>
+          <w:lang w:val="ro-RO"/>
+        </w:rPr>
+      </w:pPr>
+      <w:r>
+        <w:rPr>
+          <w:lang w:val="ro-RO"/>
+        </w:rPr>
+        <w:t>The patients have to first register in the presence of the application administrator. This is done for security purposes in order to avoid impersonation</w:t>
+      </w:r>
+      <w:r>
+        <w:rPr>
+          <w:lang w:val="ro-RO"/>
+        </w:rPr>
+        <w:t>. This could have scalability issues but I considered acceptable because every patient and every doctor only register once. The patient has to input their data: name, surname, patient ID (social security number),</w:t>
+      </w:r>
+      <w:r>
+        <w:rPr>
+          <w:lang w:val="ro-RO"/>
+        </w:rPr>
+        <w:t xml:space="preserve"> birthdate,</w:t>
+      </w:r>
+      <w:r>
+        <w:rPr>
+          <w:lang w:val="ro-RO"/>
+        </w:rPr>
+        <w:t xml:space="preserve"> password, confirm password and email. After this is accomplished, the user receives an email with their PIN code, which changes once every 30 days to prevent a brute-force threat. This is a simple form of Two Factor Authentication which adds another layer of security. After logging in, they can see a list of their records along with the doctor names and print them.</w:t>
+      </w:r>
+      <w:r>
+        <w:rPr>
+          <w:lang w:val="ro-RO"/>
+        </w:rPr>
+        <w:t xml:space="preserve"> </w:t>
+      </w:r>
+    </w:p>
+    <w:p>
+      <w:pPr>
+        <w:rPr>
+          <w:lang w:val="ro-RO"/>
+        </w:rPr>
+      </w:pPr>
+      <w:r>
+        <w:rPr>
+          <w:lang w:val="ro-RO"/>
+        </w:rPr>
+        <w:t xml:space="preserve">The doctors register in a similar way but also have their specialization included. Their possible actions are adding a new patient to their list (by knowing their patient ID), adding a new record (by knowing their PIN code), viewing patient’s records and printing them. </w:t>
+      </w:r>
+    </w:p>
+    <w:p>
+      <w:pPr>
+        <w:rPr>
+          <w:lang w:val="ro-RO"/>
+        </w:rPr>
+      </w:pPr>
+      <w:r>
+        <w:rPr>
+          <w:lang w:val="ro-RO"/>
+        </w:rPr>
+        <w:t>The administrator can, besides registering the users, see statistics on the database and perform an encrypted, local database backup. This can only be done after the validity of the blockchain is assured with a function that calculated all the hashes of the blocks from the beginning. The administrator can also overwrite the database in case of blockchain failure. However, this is a very critical measure and should only be performed in order to replace false data that was added to the database in the case of an attack. In order for this to be effective, the local backup should be done once a day at least.</w:t>
+      </w:r>
+    </w:p>
+    <w:p>
+      <w:pPr>
+        <w:rPr>
+          <w:lang w:val="ro-RO"/>
+        </w:rPr>
+      </w:pPr>
+      <w:r>
+        <w:rPr>
+          <w:lang w:val="ro-RO"/>
+        </w:rPr>
+        <w:t>It is important to be noted that every action on the application is logged. Every time the user wrongly inputs a password</w:t>
+      </w:r>
+      <w:r>
+        <w:rPr>
+          <w:lang w:val="ro-RO"/>
+        </w:rPr>
+        <w:t xml:space="preserve"> or a </w:t>
+      </w:r>
+      <w:r>
+        <w:rPr>
+          <w:lang w:val="ro-RO"/>
+        </w:rPr>
+        <w:t>PIN code 5 times</w:t>
+      </w:r>
+      <w:r>
+        <w:rPr>
+          <w:lang w:val="ro-RO"/>
+        </w:rPr>
+        <w:t xml:space="preserve"> consecutively</w:t>
+      </w:r>
+      <w:r>
+        <w:rPr>
+          <w:lang w:val="ro-RO"/>
+        </w:rPr>
+        <w:t xml:space="preserve">, they are locked </w:t>
+      </w:r>
+      <w:r>
+        <w:rPr>
+          <w:lang w:val="ro-RO"/>
+        </w:rPr>
+        <w:t>o</w:t>
+      </w:r>
+      <w:r>
+        <w:rPr>
+          <w:lang w:val="ro-RO"/>
+        </w:rPr>
+        <w:t xml:space="preserve">ut and the event is logged in a file. This happens every time the doctor adds a new patient, adds a new record, the administrator performs a local backup etc. Logging the actions of users is required in order to sustain the Accounting function of the AAA principle mentioned in chapter 2.b. </w:t>
+      </w:r>
+    </w:p>
+    <w:p>
+      <w:pPr>
+        <w:rPr>
+          <w:lang w:val="ro-RO"/>
+        </w:rPr>
+      </w:pPr>
+      <w:r>
+        <w:rPr>
+          <w:lang w:val="ro-RO"/>
+        </w:rPr>
+        <w:t xml:space="preserve">Regarding the blockchain aspect of the application, every patient’s record is constructed as a block which then is attached to the hospital chain. At every insert operation, the entire blockchain’s validity is checked. This measure is put in place in order to make sure that no records are added on top of false records. Instead of inserting, the doctor is informed that an error occured, the event is logged and the administrator is immediately emailed. If the blockchain is valid, the new block is added to the database. The hash of the previous block is also stored in the new </w:t>
+      </w:r>
+      <w:r>
+        <w:rPr>
+          <w:lang w:val="ro-RO"/>
+        </w:rPr>
+        <w:lastRenderedPageBreak/>
+        <w:t>blockchain, along with its own hash.</w:t>
+      </w:r>
+      <w:r>
+        <w:rPr>
+          <w:lang w:val="ro-RO"/>
+        </w:rPr>
+        <w:t xml:space="preserve"> If any block were to be altered, the corresponding hash would have to be recalculated, along with all the hashes of the previous blocks. This would require very high computational power and speed, factors which can be increased by setting the difficulty of the hash as high as possible (without affecting the application performance). More on the difficulty of a hash can be read in the chapter 1.a. </w:t>
+      </w:r>
+    </w:p>
+    <w:p>
+      <w:pPr>
+        <w:rPr>
+          <w:lang w:val="ro-RO"/>
+        </w:rPr>
+      </w:pPr>
+      <w:r>
+        <w:rPr>
+          <w:lang w:val="ro-RO"/>
+        </w:rPr>
+        <w:t xml:space="preserve">The defined classes are: Patient, Doctor, Block, Email, Hash and SqlBuilder. All of the classes contain private attributes and public constructors, getters and setters (except the SqlBuilder and Email classes, which are implemented using the Design Pattern Singleton). </w:t>
+      </w:r>
+    </w:p>
+    <w:p>
+      <w:pPr>
+        <w:rPr>
+          <w:lang w:val="ro-RO"/>
+        </w:rPr>
+      </w:pPr>
+      <w:r>
+        <w:rPr>
+          <w:lang w:val="ro-RO"/>
+        </w:rPr>
+        <w:t xml:space="preserve">The </w:t>
+      </w:r>
+      <w:r>
+        <w:rPr>
+          <w:lang w:val="ro-RO"/>
+        </w:rPr>
+        <w:t>P</w:t>
+      </w:r>
+      <w:r>
+        <w:rPr>
+          <w:lang w:val="ro-RO"/>
+        </w:rPr>
+        <w:t xml:space="preserve">atient class contains the following attributes, along with their types: lastName (string), firstName (string), </w:t>
+      </w:r>
+      <w:r>
+        <w:rPr>
+          <w:lang w:val="ro-RO"/>
+        </w:rPr>
+        <w:t xml:space="preserve">patientID (long), </w:t>
+      </w:r>
+      <w:r>
+        <w:rPr>
+          <w:lang w:val="ro-RO"/>
+        </w:rPr>
+        <w:t>PIN</w:t>
+      </w:r>
+      <w:r>
+        <w:rPr>
+          <w:lang w:val="ro-RO"/>
+        </w:rPr>
+        <w:t>C</w:t>
+      </w:r>
+      <w:r>
+        <w:rPr>
+          <w:lang w:val="ro-RO"/>
+        </w:rPr>
+        <w:t>ode (byte[]), hashedPassword (byte[]), birthdate (DateTime), emailAddress (string), doctors (ArrayList&lt;Doctor</w:t>
+      </w:r>
+      <w:r>
+        <w:rPr>
+          <w:lang w:val="ro-RO"/>
+        </w:rPr>
+        <w:t>&gt;</w:t>
+      </w:r>
+      <w:r>
+        <w:rPr>
+          <w:lang w:val="ro-RO"/>
+        </w:rPr>
+        <w:t>). The default constructor is required in order to connect using SqlConnection and different constructors with parameters are implemented (for different use cases).</w:t>
+      </w:r>
+    </w:p>
+    <w:p>
+      <w:pPr>
+        <w:rPr>
+          <w:lang w:val="ro-RO"/>
+        </w:rPr>
+      </w:pPr>
+      <w:r>
+        <w:rPr>
+          <w:lang w:val="ro-RO"/>
+        </w:rPr>
+        <w:t xml:space="preserve">The </w:t>
+      </w:r>
+      <w:r>
+        <w:rPr>
+          <w:lang w:val="ro-RO"/>
+        </w:rPr>
+        <w:t xml:space="preserve">Doctor </w:t>
+      </w:r>
+      <w:r>
+        <w:rPr>
+          <w:lang w:val="ro-RO"/>
+        </w:rPr>
+        <w:t xml:space="preserve">class contains the following attributes, along with their types: lastName (string), firstName (string), </w:t>
+      </w:r>
+      <w:r>
+        <w:rPr>
+          <w:lang w:val="ro-RO"/>
+        </w:rPr>
+        <w:t xml:space="preserve">doctorID (long), </w:t>
+      </w:r>
+      <w:r>
+        <w:rPr>
+          <w:lang w:val="ro-RO"/>
+        </w:rPr>
+        <w:t xml:space="preserve">PINcode (byte[]), hashedPassword (byte[]), birthdate (DateTime), emailAddress (string), </w:t>
+      </w:r>
+      <w:r>
+        <w:rPr>
+          <w:lang w:val="ro-RO"/>
+        </w:rPr>
+        <w:t>patients</w:t>
+      </w:r>
+      <w:r>
+        <w:rPr>
+          <w:lang w:val="ro-RO"/>
+        </w:rPr>
+        <w:t xml:space="preserve"> (ArrayList&lt;</w:t>
+      </w:r>
+      <w:r>
+        <w:rPr>
+          <w:lang w:val="ro-RO"/>
+        </w:rPr>
+        <w:t>Patient&gt;</w:t>
+      </w:r>
+      <w:r>
+        <w:rPr>
+          <w:lang w:val="ro-RO"/>
+        </w:rPr>
+        <w:t>)</w:t>
+      </w:r>
+      <w:r>
+        <w:rPr>
+          <w:lang w:val="ro-RO"/>
+        </w:rPr>
+        <w:t>, specialisation (string).</w:t>
+      </w:r>
+      <w:r>
+        <w:rPr>
+          <w:lang w:val="ro-RO"/>
+        </w:rPr>
+        <w:t xml:space="preserve"> The implemented constructors are the default one and others with a mix of paramters depending on the case (for example, not in all situations a doctor needs a list of patients). </w:t>
+      </w:r>
+    </w:p>
+    <w:p>
+      <w:pPr>
+        <w:rPr>
+          <w:lang w:val="ro-RO"/>
+        </w:rPr>
+      </w:pPr>
+      <w:r>
+        <w:rPr>
+          <w:lang w:val="ro-RO"/>
+        </w:rPr>
+        <w:t>The Block class represents the medical records and contains the following attributes: title (string), description (string), doctorID (long), patientID (long), date (DateTime), timestamp (Timestamp), nounce (int), index (int), hashOfPrevBlock (string), hashOfCurrBlock (string). The date attribute represents the actual date of the appointment, while the timestamp field represents the date the block was added to the database. Nounce is a dummy variable incremented with 1 each time the hash of the block is calculated. This variable assures the hash changes everytime it doesn’t meet the difficutly required. The index of the block represents the index in the database and the last two attributes contain the hashes of the previous block, respectively the current block.</w:t>
+      </w:r>
+    </w:p>
+    <w:p>
+      <w:pPr>
+        <w:rPr>
+          <w:lang w:val="ro-RO"/>
+        </w:rPr>
+      </w:pPr>
+      <w:r>
+        <w:rPr>
+          <w:lang w:val="ro-RO"/>
+        </w:rPr>
+        <w:t xml:space="preserve">The Email class is a Singleton. </w:t>
+      </w:r>
+    </w:p>
+    <w:p>
+      <w:pPr>
+        <w:rPr>
+          <w:lang w:val="ro-RO"/>
+        </w:rPr>
+      </w:pPr>
+    </w:p>
+    <w:p>
+      <w:pPr>
+        <w:rPr>
+          <w:lang w:val="ro-RO"/>
+        </w:rPr>
+      </w:pPr>
     </w:p>
     <w:p>
       <w:pPr>
@@ -6958,6 +6778,26 @@
     </w:p>
     <w:p>
       <w:pPr>
+        <w:rPr>
+          <w:lang w:val="ro-RO"/>
+        </w:rPr>
+      </w:pPr>
+    </w:p>
+    <w:p>
+      <w:pPr>
+        <w:rPr>
+          <w:lang w:val="ro-RO"/>
+        </w:rPr>
+      </w:pPr>
+      <w:r>
+        <w:rPr>
+          <w:lang w:val="ro-RO"/>
+        </w:rPr>
+        <w:t xml:space="preserve">To sum up everything that has been stated so far, </w:t>
+      </w:r>
+    </w:p>
+    <w:p>
+      <w:pPr>
         <w:pStyle w:val="Heading2"/>
         <w:numPr>
           <w:ilvl w:val="1"/>
@@ -6977,6 +6817,19 @@
         <w:t>Future work</w:t>
       </w:r>
       <w:bookmarkEnd w:id="19"/>
+    </w:p>
+    <w:p>
+      <w:pPr>
+        <w:rPr>
+          <w:lang w:val="ro-RO"/>
+        </w:rPr>
+      </w:pPr>
+      <w:r>
+        <w:rPr>
+          <w:lang w:val="ro-RO"/>
+        </w:rPr>
+        <w:t>Add Xrays, add other design patterns (like Builder)</w:t>
+      </w:r>
     </w:p>
     <w:p>
       <w:pPr>
@@ -7120,7 +6973,6 @@
             <w:id w:val="-573587230"/>
             <w:bibliography/>
           </w:sdtPr>
-          <w:sdtEndPr/>
           <w:sdtContent>
             <w:p>
               <w:pPr>
@@ -7535,6 +7387,7 @@
                 <w:rPr>
                   <w:noProof/>
                 </w:rPr>
+                <w:lastRenderedPageBreak/>
                 <w:t xml:space="preserve">Karaivanov, D. (2019, October 27). </w:t>
               </w:r>
               <w:r>
@@ -7593,7 +7446,35 @@
                 <w:rPr>
                   <w:noProof/>
                 </w:rPr>
-                <w:lastRenderedPageBreak/>
+                <w:t xml:space="preserve">Microsoft. (2020, October 26). </w:t>
+              </w:r>
+              <w:r>
+                <w:rPr>
+                  <w:i/>
+                  <w:iCs/>
+                  <w:noProof/>
+                </w:rPr>
+                <w:t>An overview of Azure SQL Database and SQL Managed Instance security capabilities.</w:t>
+              </w:r>
+              <w:r>
+                <w:rPr>
+                  <w:noProof/>
+                </w:rPr>
+                <w:t xml:space="preserve"> Retrieved from Microsoft: https://docs.microsoft.com/en-us/azure/azure-sql/database/security-overview</w:t>
+              </w:r>
+            </w:p>
+            <w:p>
+              <w:pPr>
+                <w:pStyle w:val="Bibliography"/>
+                <w:ind w:left="720" w:hanging="720"/>
+                <w:rPr>
+                  <w:noProof/>
+                </w:rPr>
+              </w:pPr>
+              <w:r>
+                <w:rPr>
+                  <w:noProof/>
+                </w:rPr>
                 <w:t xml:space="preserve">Microsoft. (2020, September 21). </w:t>
               </w:r>
               <w:r>
@@ -8060,6 +7941,7 @@
         <w:rPr>
           <w:lang w:val="ro-RO"/>
         </w:rPr>
+        <w:lastRenderedPageBreak/>
         <w:t>Annexes</w:t>
       </w:r>
     </w:p>
@@ -8087,7 +7969,6 @@
           <w:bCs/>
           <w:noProof/>
         </w:rPr>
-        <w:lastRenderedPageBreak/>
         <w:drawing>
           <wp:inline distT="0" distB="0" distL="0" distR="0" wp14:anchorId="4031C004" wp14:editId="6D5CC311">
             <wp:extent cx="3895184" cy="3429000"/>
@@ -11404,13 +11285,19 @@
     <w:autoRedefine/>
     <w:uiPriority w:val="39"/>
     <w:unhideWhenUsed/>
-    <w:rsid w:val="00726051"/>
+    <w:rsid w:val="00D55FC6"/>
     <w:pPr>
+      <w:tabs>
+        <w:tab w:val="left" w:pos="1540"/>
+        <w:tab w:val="right" w:leader="dot" w:pos="9557"/>
+      </w:tabs>
       <w:spacing w:after="100"/>
       <w:ind w:left="220"/>
     </w:pPr>
     <w:rPr>
       <w:rFonts w:eastAsiaTheme="minorEastAsia" w:cs="Times New Roman"/>
+      <w:noProof/>
+      <w:lang w:val="ro-RO"/>
     </w:rPr>
   </w:style>
   <w:style w:type="paragraph" w:styleId="TOC1">

</xml_diff>